<commit_message>
crud detalles, crud usuarios
</commit_message>
<xml_diff>
--- a/Requerimientos/requeriminetos definitivos_revicion_Ramas.docx
+++ b/Requerimientos/requeriminetos definitivos_revicion_Ramas.docx
@@ -1,6 +1,6 @@
 
 <file path=word/document.xml><?xml version="1.0" encoding="utf-8"?>
-<w:document xmlns:wpc="http://schemas.microsoft.com/office/word/2010/wordprocessingCanvas" xmlns:cx="http://schemas.microsoft.com/office/drawing/2014/chartex" xmlns:cx1="http://schemas.microsoft.com/office/drawing/2015/9/8/chartex" xmlns:cx2="http://schemas.microsoft.com/office/drawing/2015/10/21/chartex" xmlns:cx3="http://schemas.microsoft.com/office/drawing/2016/5/9/chartex" xmlns:cx4="http://schemas.microsoft.com/office/drawing/2016/5/10/chartex" xmlns:cx5="http://schemas.microsoft.com/office/drawing/2016/5/11/chartex" xmlns:cx6="http://schemas.microsoft.com/office/drawing/2016/5/12/chartex" xmlns:cx7="http://schemas.microsoft.com/office/drawing/2016/5/13/chartex" xmlns:cx8="http://schemas.microsoft.com/office/drawing/2016/5/14/chartex" xmlns:mc="http://schemas.openxmlformats.org/markup-compatibility/2006" xmlns:aink="http://schemas.microsoft.com/office/drawing/2016/ink" xmlns:am3d="http://schemas.microsoft.com/office/drawing/2017/model3d" xmlns:o="urn:schemas-microsoft-com:office:office" xmlns:r="http://schemas.openxmlformats.org/officeDocument/2006/relationships" xmlns:m="http://schemas.openxmlformats.org/officeDocument/2006/math" xmlns:v="urn:schemas-microsoft-com:vml" xmlns:wp14="http://schemas.microsoft.com/office/word/2010/wordprocessingDrawing" xmlns:wp="http://schemas.openxmlformats.org/drawingml/2006/wordprocessingDrawing" xmlns:w10="urn:schemas-microsoft-com:office:word" xmlns:w="http://schemas.openxmlformats.org/wordprocessingml/2006/main" xmlns:w14="http://schemas.microsoft.com/office/word/2010/wordml" xmlns:w15="http://schemas.microsoft.com/office/word/2012/wordml" xmlns:w16cid="http://schemas.microsoft.com/office/word/2016/wordml/cid" xmlns:w16se="http://schemas.microsoft.com/office/word/2015/wordml/symex" xmlns:wpg="http://schemas.microsoft.com/office/word/2010/wordprocessingGroup" xmlns:wpi="http://schemas.microsoft.com/office/word/2010/wordprocessingInk" xmlns:wne="http://schemas.microsoft.com/office/word/2006/wordml" xmlns:wps="http://schemas.microsoft.com/office/word/2010/wordprocessingShape" mc:Ignorable="w14 w15 w16se w16cid wp14">
+<w:document xmlns:wpc="http://schemas.microsoft.com/office/word/2010/wordprocessingCanvas" xmlns:cx="http://schemas.microsoft.com/office/drawing/2014/chartex" xmlns:cx1="http://schemas.microsoft.com/office/drawing/2015/9/8/chartex" xmlns:cx2="http://schemas.microsoft.com/office/drawing/2015/10/21/chartex" xmlns:cx3="http://schemas.microsoft.com/office/drawing/2016/5/9/chartex" xmlns:cx4="http://schemas.microsoft.com/office/drawing/2016/5/10/chartex" xmlns:cx5="http://schemas.microsoft.com/office/drawing/2016/5/11/chartex" xmlns:cx6="http://schemas.microsoft.com/office/drawing/2016/5/12/chartex" xmlns:cx7="http://schemas.microsoft.com/office/drawing/2016/5/13/chartex" xmlns:cx8="http://schemas.microsoft.com/office/drawing/2016/5/14/chartex" xmlns:mc="http://schemas.openxmlformats.org/markup-compatibility/2006" xmlns:aink="http://schemas.microsoft.com/office/drawing/2016/ink" xmlns:am3d="http://schemas.microsoft.com/office/drawing/2017/model3d" xmlns:o="urn:schemas-microsoft-com:office:office" xmlns:r="http://schemas.openxmlformats.org/officeDocument/2006/relationships" xmlns:m="http://schemas.openxmlformats.org/officeDocument/2006/math" xmlns:v="urn:schemas-microsoft-com:vml" xmlns:wp14="http://schemas.microsoft.com/office/word/2010/wordprocessingDrawing" xmlns:wp="http://schemas.openxmlformats.org/drawingml/2006/wordprocessingDrawing" xmlns:w10="urn:schemas-microsoft-com:office:word" xmlns:w="http://schemas.openxmlformats.org/wordprocessingml/2006/main" xmlns:w14="http://schemas.microsoft.com/office/word/2010/wordml" xmlns:w15="http://schemas.microsoft.com/office/word/2012/wordml" xmlns:w16cex="http://schemas.microsoft.com/office/word/2018/wordml/cex" xmlns:w16cid="http://schemas.microsoft.com/office/word/2016/wordml/cid" xmlns:w16="http://schemas.microsoft.com/office/word/2018/wordml" xmlns:w16sdtdh="http://schemas.microsoft.com/office/word/2020/wordml/sdtdatahash" xmlns:w16se="http://schemas.microsoft.com/office/word/2015/wordml/symex" xmlns:wpg="http://schemas.microsoft.com/office/word/2010/wordprocessingGroup" xmlns:wpi="http://schemas.microsoft.com/office/word/2010/wordprocessingInk" xmlns:wne="http://schemas.microsoft.com/office/word/2006/wordml" xmlns:wps="http://schemas.microsoft.com/office/word/2010/wordprocessingShape" mc:Ignorable="w14 w15 w16se w16cid w16 w16cex w16sdtdh wp14">
   <w:body>
     <w:p>
       <w:pPr>
@@ -131,13 +131,8 @@
               <w:jc w:val="center"/>
             </w:pPr>
             <w:r>
-              <w:t xml:space="preserve">Luisa </w:t>
-            </w:r>
-            <w:proofErr w:type="spellStart"/>
-            <w:r>
-              <w:t>Sanchez</w:t>
-            </w:r>
-            <w:proofErr w:type="spellEnd"/>
+              <w:t>Luisa Sanchez</w:t>
+            </w:r>
           </w:p>
         </w:tc>
         <w:tc>
@@ -281,13 +276,8 @@
               <w:jc w:val="center"/>
             </w:pPr>
             <w:r>
-              <w:t xml:space="preserve">Jonathan </w:t>
-            </w:r>
-            <w:proofErr w:type="spellStart"/>
-            <w:r>
-              <w:t>Sanchez</w:t>
-            </w:r>
-            <w:proofErr w:type="spellEnd"/>
+              <w:t>Jonathan Sanchez</w:t>
+            </w:r>
           </w:p>
         </w:tc>
         <w:tc>
@@ -1289,10 +1279,7 @@
     <w:p/>
     <w:p/>
     <w:p/>
-    <w:p>
-      <w:bookmarkStart w:id="0" w:name="_GoBack"/>
-      <w:bookmarkEnd w:id="0"/>
-    </w:p>
+    <w:p/>
     <w:p/>
     <w:p/>
     <w:p/>
@@ -2530,7 +2517,6 @@
                 <w:sz w:val="24"/>
                 <w:szCs w:val="24"/>
               </w:rPr>
-              <w:lastRenderedPageBreak/>
               <w:t>Fuente</w:t>
             </w:r>
             <w:r>
@@ -3252,6 +3238,7 @@
                 <w:sz w:val="24"/>
                 <w:szCs w:val="24"/>
               </w:rPr>
+              <w:lastRenderedPageBreak/>
               <w:t>-Carta control:</w:t>
             </w:r>
           </w:p>
@@ -3744,7 +3731,6 @@
                 <w:sz w:val="24"/>
                 <w:szCs w:val="24"/>
               </w:rPr>
-              <w:lastRenderedPageBreak/>
               <w:t>nombre/ razón social</w:t>
             </w:r>
           </w:p>
@@ -4776,6 +4762,7 @@
                 <w:sz w:val="24"/>
                 <w:szCs w:val="24"/>
               </w:rPr>
+              <w:lastRenderedPageBreak/>
               <w:t>A</w:t>
             </w:r>
             <w:proofErr w:type="gramEnd"/>
@@ -4854,7 +4841,6 @@
                 <w:sz w:val="24"/>
                 <w:szCs w:val="24"/>
               </w:rPr>
-              <w:lastRenderedPageBreak/>
               <w:t>Malla 15(g)</w:t>
             </w:r>
           </w:p>
@@ -5834,7 +5820,6 @@
                 <w:sz w:val="24"/>
                 <w:szCs w:val="24"/>
               </w:rPr>
-              <w:lastRenderedPageBreak/>
               <w:t xml:space="preserve">Código externo </w:t>
             </w:r>
           </w:p>
@@ -6126,6 +6111,7 @@
                 <w:sz w:val="24"/>
                 <w:szCs w:val="24"/>
               </w:rPr>
+              <w:lastRenderedPageBreak/>
               <w:t xml:space="preserve">Fecha de procesamiento </w:t>
             </w:r>
           </w:p>
@@ -6986,7 +6972,6 @@
                 <w:sz w:val="24"/>
                 <w:szCs w:val="24"/>
               </w:rPr>
-              <w:lastRenderedPageBreak/>
               <w:t>Aplastado(g)</w:t>
             </w:r>
           </w:p>
@@ -7577,6 +7562,7 @@
                 <w:sz w:val="24"/>
                 <w:szCs w:val="24"/>
               </w:rPr>
+              <w:lastRenderedPageBreak/>
               <w:t xml:space="preserve">Código </w:t>
             </w:r>
           </w:p>
@@ -8096,7 +8082,6 @@
                 <w:sz w:val="24"/>
                 <w:szCs w:val="24"/>
               </w:rPr>
-              <w:lastRenderedPageBreak/>
               <w:t xml:space="preserve">fina </w:t>
             </w:r>
           </w:p>
@@ -9020,6 +9005,7 @@
                 <w:sz w:val="24"/>
                 <w:szCs w:val="24"/>
               </w:rPr>
+              <w:lastRenderedPageBreak/>
               <w:t xml:space="preserve">Analista </w:t>
             </w:r>
           </w:p>
@@ -9228,7 +9214,6 @@
                 <w:sz w:val="24"/>
                 <w:szCs w:val="24"/>
               </w:rPr>
-              <w:lastRenderedPageBreak/>
               <w:t xml:space="preserve">Temperatura final de </w:t>
             </w:r>
             <w:proofErr w:type="spellStart"/>
@@ -10455,7 +10440,6 @@
                 <w:sz w:val="24"/>
                 <w:szCs w:val="24"/>
               </w:rPr>
-              <w:lastRenderedPageBreak/>
               <w:t xml:space="preserve">Analista </w:t>
             </w:r>
           </w:p>
@@ -10673,6 +10657,7 @@
                 <w:sz w:val="24"/>
                 <w:szCs w:val="24"/>
               </w:rPr>
+              <w:lastRenderedPageBreak/>
               <w:t xml:space="preserve">Código </w:t>
             </w:r>
           </w:p>
@@ -11839,16 +11824,7 @@
                 <w:sz w:val="24"/>
                 <w:szCs w:val="24"/>
               </w:rPr>
-              <w:t xml:space="preserve"> del </w:t>
-            </w:r>
-            <w:r>
-              <w:rPr>
-                <w:rFonts w:ascii="Times New Roman" w:hAnsi="Times New Roman" w:cs="Times New Roman"/>
-                <w:sz w:val="24"/>
-                <w:szCs w:val="24"/>
-              </w:rPr>
-              <w:lastRenderedPageBreak/>
-              <w:t>sistema, se desplegará un menú tipo hamburguesa que contendrá la siguiente información:</w:t>
+              <w:t xml:space="preserve"> del sistema, se desplegará un menú tipo hamburguesa que contendrá la siguiente información:</w:t>
             </w:r>
           </w:p>
           <w:p>
@@ -12470,7 +12446,6 @@
                 <w:sz w:val="24"/>
                 <w:szCs w:val="24"/>
               </w:rPr>
-              <w:lastRenderedPageBreak/>
               <w:t>Definir y ajustar los permisos asociados con esos roles para garantizar que los usuarios tengan acceso adecuado a las funciones y datos necesarios.</w:t>
             </w:r>
           </w:p>
@@ -13614,16 +13589,7 @@
                 <w:sz w:val="24"/>
                 <w:szCs w:val="24"/>
               </w:rPr>
-              <w:t xml:space="preserve"> por medio de </w:t>
-            </w:r>
-            <w:r>
-              <w:rPr>
-                <w:rFonts w:ascii="Times New Roman" w:hAnsi="Times New Roman" w:cs="Times New Roman"/>
-                <w:sz w:val="24"/>
-                <w:szCs w:val="24"/>
-              </w:rPr>
-              <w:lastRenderedPageBreak/>
-              <w:t xml:space="preserve">un filtro. Esta función </w:t>
+              <w:t xml:space="preserve"> por medio de un filtro. Esta función </w:t>
             </w:r>
             <w:r>
               <w:rPr>
@@ -13738,7 +13704,6 @@
                 <w:sz w:val="24"/>
                 <w:szCs w:val="24"/>
               </w:rPr>
-              <w:lastRenderedPageBreak/>
               <w:t>Prioridad</w:t>
             </w:r>
             <w:r>
@@ -15282,7 +15247,6 @@
                 <w:sz w:val="24"/>
                 <w:szCs w:val="24"/>
               </w:rPr>
-              <w:lastRenderedPageBreak/>
               <w:t>Número de teléfono</w:t>
             </w:r>
           </w:p>
@@ -17973,16 +17937,7 @@
                 <w:sz w:val="24"/>
                 <w:szCs w:val="24"/>
               </w:rPr>
-              <w:t xml:space="preserve"> la </w:t>
-            </w:r>
-            <w:r>
-              <w:rPr>
-                <w:rFonts w:ascii="Times New Roman" w:hAnsi="Times New Roman" w:cs="Times New Roman"/>
-                <w:sz w:val="24"/>
-                <w:szCs w:val="24"/>
-              </w:rPr>
-              <w:lastRenderedPageBreak/>
-              <w:t xml:space="preserve">aprobación de </w:t>
+              <w:t xml:space="preserve"> la aprobación de </w:t>
             </w:r>
             <w:r>
               <w:rPr>
@@ -18071,7 +18026,6 @@
                 <w:sz w:val="24"/>
                 <w:szCs w:val="24"/>
               </w:rPr>
-              <w:lastRenderedPageBreak/>
               <w:t>Prioridad</w:t>
             </w:r>
             <w:r>
@@ -19422,16 +19376,7 @@
                 <w:sz w:val="24"/>
                 <w:szCs w:val="24"/>
               </w:rPr>
-              <w:t xml:space="preserve"> una función de búsqueda que permita a los usuarios buscar documentos utilizando diversos criterios como palabras clave, </w:t>
-            </w:r>
-            <w:r>
-              <w:rPr>
-                <w:rFonts w:ascii="Times New Roman" w:hAnsi="Times New Roman" w:cs="Times New Roman"/>
-                <w:sz w:val="24"/>
-                <w:szCs w:val="24"/>
-              </w:rPr>
-              <w:lastRenderedPageBreak/>
-              <w:t xml:space="preserve">fechas, </w:t>
+              <w:t xml:space="preserve"> una función de búsqueda que permita a los usuarios buscar documentos utilizando diversos criterios como palabras clave, fechas, </w:t>
             </w:r>
             <w:r>
               <w:rPr>
@@ -19512,7 +19457,6 @@
                 <w:sz w:val="24"/>
                 <w:szCs w:val="24"/>
               </w:rPr>
-              <w:lastRenderedPageBreak/>
               <w:t>Prioridad</w:t>
             </w:r>
             <w:r>
@@ -20176,7 +20120,16 @@
                 <w:sz w:val="24"/>
                 <w:szCs w:val="24"/>
               </w:rPr>
-              <w:t xml:space="preserve">Al momento de solicitar el alquiler del laboratorio me mostrara </w:t>
+              <w:t xml:space="preserve">Al momento de solicitar el alquiler del laboratorio </w:t>
+            </w:r>
+            <w:r>
+              <w:rPr>
+                <w:rFonts w:ascii="Times New Roman" w:hAnsi="Times New Roman" w:cs="Times New Roman"/>
+                <w:sz w:val="24"/>
+                <w:szCs w:val="24"/>
+              </w:rPr>
+              <w:lastRenderedPageBreak/>
+              <w:t xml:space="preserve">me mostrara </w:t>
             </w:r>
             <w:r>
               <w:rPr>
@@ -20277,6 +20230,7 @@
                 <w:sz w:val="24"/>
                 <w:szCs w:val="24"/>
               </w:rPr>
+              <w:lastRenderedPageBreak/>
               <w:t>Prioridad</w:t>
             </w:r>
             <w:r>
@@ -20446,18 +20400,18 @@
         <w:tblLook w:val="01E0" w:firstRow="1" w:lastRow="1" w:firstColumn="1" w:lastColumn="1" w:noHBand="0" w:noVBand="0"/>
       </w:tblPr>
       <w:tblGrid>
-        <w:gridCol w:w="2489"/>
-        <w:gridCol w:w="1817"/>
-        <w:gridCol w:w="2028"/>
-        <w:gridCol w:w="1820"/>
+        <w:gridCol w:w="2603"/>
+        <w:gridCol w:w="1900"/>
+        <w:gridCol w:w="2121"/>
+        <w:gridCol w:w="1903"/>
       </w:tblGrid>
       <w:tr>
         <w:trPr>
-          <w:trHeight w:val="249"/>
+          <w:trHeight w:val="272"/>
         </w:trPr>
         <w:tc>
           <w:tcPr>
-            <w:tcW w:w="2489" w:type="dxa"/>
+            <w:tcW w:w="2603" w:type="dxa"/>
             <w:tcBorders>
               <w:right w:val="double" w:sz="1" w:space="0" w:color="000000"/>
             </w:tcBorders>
@@ -20520,7 +20474,7 @@
         </w:tc>
         <w:tc>
           <w:tcPr>
-            <w:tcW w:w="5665" w:type="dxa"/>
+            <w:tcW w:w="5924" w:type="dxa"/>
             <w:gridSpan w:val="3"/>
             <w:tcBorders>
               <w:left w:val="double" w:sz="1" w:space="0" w:color="000000"/>
@@ -20619,11 +20573,11 @@
       </w:tr>
       <w:tr>
         <w:trPr>
-          <w:trHeight w:val="246"/>
+          <w:trHeight w:val="268"/>
         </w:trPr>
         <w:tc>
           <w:tcPr>
-            <w:tcW w:w="2489" w:type="dxa"/>
+            <w:tcW w:w="2603" w:type="dxa"/>
             <w:tcBorders>
               <w:right w:val="double" w:sz="1" w:space="0" w:color="000000"/>
             </w:tcBorders>
@@ -20686,7 +20640,7 @@
         </w:tc>
         <w:tc>
           <w:tcPr>
-            <w:tcW w:w="5665" w:type="dxa"/>
+            <w:tcW w:w="5924" w:type="dxa"/>
             <w:gridSpan w:val="3"/>
             <w:tcBorders>
               <w:left w:val="double" w:sz="1" w:space="0" w:color="000000"/>
@@ -20731,11 +20685,11 @@
       </w:tr>
       <w:tr>
         <w:trPr>
-          <w:trHeight w:val="246"/>
+          <w:trHeight w:val="268"/>
         </w:trPr>
         <w:tc>
           <w:tcPr>
-            <w:tcW w:w="2489" w:type="dxa"/>
+            <w:tcW w:w="2603" w:type="dxa"/>
             <w:tcBorders>
               <w:right w:val="double" w:sz="1" w:space="0" w:color="000000"/>
             </w:tcBorders>
@@ -20764,7 +20718,7 @@
         </w:tc>
         <w:tc>
           <w:tcPr>
-            <w:tcW w:w="1817" w:type="dxa"/>
+            <w:tcW w:w="1900" w:type="dxa"/>
             <w:tcBorders>
               <w:left w:val="double" w:sz="1" w:space="0" w:color="000000"/>
               <w:right w:val="nil"/>
@@ -20792,7 +20746,7 @@
         </w:tc>
         <w:tc>
           <w:tcPr>
-            <w:tcW w:w="2028" w:type="dxa"/>
+            <w:tcW w:w="2121" w:type="dxa"/>
             <w:tcBorders>
               <w:left w:val="nil"/>
               <w:right w:val="nil"/>
@@ -20821,7 +20775,7 @@
         </w:tc>
         <w:tc>
           <w:tcPr>
-            <w:tcW w:w="1820" w:type="dxa"/>
+            <w:tcW w:w="1903" w:type="dxa"/>
             <w:tcBorders>
               <w:left w:val="nil"/>
             </w:tcBorders>
@@ -20841,11 +20795,11 @@
       </w:tr>
       <w:tr>
         <w:trPr>
-          <w:trHeight w:val="246"/>
+          <w:trHeight w:val="268"/>
         </w:trPr>
         <w:tc>
           <w:tcPr>
-            <w:tcW w:w="2489" w:type="dxa"/>
+            <w:tcW w:w="2603" w:type="dxa"/>
             <w:tcBorders>
               <w:right w:val="double" w:sz="1" w:space="0" w:color="000000"/>
             </w:tcBorders>
@@ -20908,7 +20862,7 @@
         </w:tc>
         <w:tc>
           <w:tcPr>
-            <w:tcW w:w="5665" w:type="dxa"/>
+            <w:tcW w:w="5924" w:type="dxa"/>
             <w:gridSpan w:val="3"/>
             <w:tcBorders>
               <w:left w:val="double" w:sz="1" w:space="0" w:color="000000"/>
@@ -21169,11 +21123,11 @@
       </w:tr>
       <w:tr>
         <w:trPr>
-          <w:trHeight w:val="246"/>
+          <w:trHeight w:val="268"/>
         </w:trPr>
         <w:tc>
           <w:tcPr>
-            <w:tcW w:w="2489" w:type="dxa"/>
+            <w:tcW w:w="2603" w:type="dxa"/>
             <w:tcBorders>
               <w:right w:val="double" w:sz="1" w:space="0" w:color="000000"/>
             </w:tcBorders>
@@ -21196,7 +21150,6 @@
                 <w:sz w:val="24"/>
                 <w:szCs w:val="24"/>
               </w:rPr>
-              <w:lastRenderedPageBreak/>
               <w:t>Prioridad</w:t>
             </w:r>
             <w:r>
@@ -21237,7 +21190,7 @@
         </w:tc>
         <w:tc>
           <w:tcPr>
-            <w:tcW w:w="1817" w:type="dxa"/>
+            <w:tcW w:w="1900" w:type="dxa"/>
             <w:tcBorders>
               <w:left w:val="double" w:sz="1" w:space="0" w:color="000000"/>
               <w:right w:val="nil"/>
@@ -21266,7 +21219,7 @@
         </w:tc>
         <w:tc>
           <w:tcPr>
-            <w:tcW w:w="2028" w:type="dxa"/>
+            <w:tcW w:w="2121" w:type="dxa"/>
             <w:tcBorders>
               <w:left w:val="nil"/>
               <w:right w:val="nil"/>
@@ -21295,7 +21248,7 @@
         </w:tc>
         <w:tc>
           <w:tcPr>
-            <w:tcW w:w="1820" w:type="dxa"/>
+            <w:tcW w:w="1903" w:type="dxa"/>
             <w:tcBorders>
               <w:left w:val="nil"/>
             </w:tcBorders>
@@ -21361,6 +21314,7 @@
     </w:p>
     <w:p>
       <w:r>
+        <w:lastRenderedPageBreak/>
         <w:t xml:space="preserve">          </w:t>
       </w:r>
     </w:p>
@@ -21526,23 +21480,29 @@
               </w:rPr>
               <w:t xml:space="preserve"> </w:t>
             </w:r>
-            <w:proofErr w:type="spellStart"/>
-            <w:r>
-              <w:rPr>
-                <w:rFonts w:ascii="Times New Roman" w:hAnsi="Times New Roman" w:cs="Times New Roman"/>
-                <w:sz w:val="24"/>
-                <w:szCs w:val="24"/>
-              </w:rPr>
-              <w:t>Jhoser</w:t>
-            </w:r>
-            <w:proofErr w:type="spellEnd"/>
-            <w:r>
-              <w:rPr>
-                <w:rFonts w:ascii="Times New Roman" w:hAnsi="Times New Roman" w:cs="Times New Roman"/>
-                <w:sz w:val="24"/>
-                <w:szCs w:val="24"/>
-              </w:rPr>
-              <w:t xml:space="preserve"> Rojas</w:t>
+            <w:r>
+              <w:rPr>
+                <w:rFonts w:ascii="Times New Roman" w:hAnsi="Times New Roman" w:cs="Times New Roman"/>
+                <w:sz w:val="24"/>
+                <w:szCs w:val="24"/>
+              </w:rPr>
+              <w:t>Jonathan</w:t>
+            </w:r>
+            <w:r>
+              <w:rPr>
+                <w:rFonts w:ascii="Times New Roman" w:hAnsi="Times New Roman" w:cs="Times New Roman"/>
+                <w:sz w:val="24"/>
+                <w:szCs w:val="24"/>
+              </w:rPr>
+              <w:t xml:space="preserve"> </w:t>
+            </w:r>
+            <w:r>
+              <w:rPr>
+                <w:rFonts w:ascii="Times New Roman" w:hAnsi="Times New Roman" w:cs="Times New Roman"/>
+                <w:sz w:val="24"/>
+                <w:szCs w:val="24"/>
+              </w:rPr>
+              <w:t>Sánchez</w:t>
             </w:r>
           </w:p>
         </w:tc>
@@ -22283,7 +22243,7 @@
 </file>
 
 <file path=word/numbering.xml><?xml version="1.0" encoding="utf-8"?>
-<w:numbering xmlns:wpc="http://schemas.microsoft.com/office/word/2010/wordprocessingCanvas" xmlns:cx="http://schemas.microsoft.com/office/drawing/2014/chartex" xmlns:cx1="http://schemas.microsoft.com/office/drawing/2015/9/8/chartex" xmlns:cx2="http://schemas.microsoft.com/office/drawing/2015/10/21/chartex" xmlns:cx3="http://schemas.microsoft.com/office/drawing/2016/5/9/chartex" xmlns:cx4="http://schemas.microsoft.com/office/drawing/2016/5/10/chartex" xmlns:cx5="http://schemas.microsoft.com/office/drawing/2016/5/11/chartex" xmlns:cx6="http://schemas.microsoft.com/office/drawing/2016/5/12/chartex" xmlns:cx7="http://schemas.microsoft.com/office/drawing/2016/5/13/chartex" xmlns:cx8="http://schemas.microsoft.com/office/drawing/2016/5/14/chartex" xmlns:mc="http://schemas.openxmlformats.org/markup-compatibility/2006" xmlns:aink="http://schemas.microsoft.com/office/drawing/2016/ink" xmlns:am3d="http://schemas.microsoft.com/office/drawing/2017/model3d" xmlns:o="urn:schemas-microsoft-com:office:office" xmlns:r="http://schemas.openxmlformats.org/officeDocument/2006/relationships" xmlns:m="http://schemas.openxmlformats.org/officeDocument/2006/math" xmlns:v="urn:schemas-microsoft-com:vml" xmlns:wp14="http://schemas.microsoft.com/office/word/2010/wordprocessingDrawing" xmlns:wp="http://schemas.openxmlformats.org/drawingml/2006/wordprocessingDrawing" xmlns:w10="urn:schemas-microsoft-com:office:word" xmlns:w="http://schemas.openxmlformats.org/wordprocessingml/2006/main" xmlns:w14="http://schemas.microsoft.com/office/word/2010/wordml" xmlns:w15="http://schemas.microsoft.com/office/word/2012/wordml" xmlns:w16cid="http://schemas.microsoft.com/office/word/2016/wordml/cid" xmlns:w16se="http://schemas.microsoft.com/office/word/2015/wordml/symex" xmlns:wpg="http://schemas.microsoft.com/office/word/2010/wordprocessingGroup" xmlns:wpi="http://schemas.microsoft.com/office/word/2010/wordprocessingInk" xmlns:wne="http://schemas.microsoft.com/office/word/2006/wordml" xmlns:wps="http://schemas.microsoft.com/office/word/2010/wordprocessingShape" mc:Ignorable="w14 w15 w16se w16cid wp14">
+<w:numbering xmlns:wpc="http://schemas.microsoft.com/office/word/2010/wordprocessingCanvas" xmlns:cx="http://schemas.microsoft.com/office/drawing/2014/chartex" xmlns:cx1="http://schemas.microsoft.com/office/drawing/2015/9/8/chartex" xmlns:cx2="http://schemas.microsoft.com/office/drawing/2015/10/21/chartex" xmlns:cx3="http://schemas.microsoft.com/office/drawing/2016/5/9/chartex" xmlns:cx4="http://schemas.microsoft.com/office/drawing/2016/5/10/chartex" xmlns:cx5="http://schemas.microsoft.com/office/drawing/2016/5/11/chartex" xmlns:cx6="http://schemas.microsoft.com/office/drawing/2016/5/12/chartex" xmlns:cx7="http://schemas.microsoft.com/office/drawing/2016/5/13/chartex" xmlns:cx8="http://schemas.microsoft.com/office/drawing/2016/5/14/chartex" xmlns:mc="http://schemas.openxmlformats.org/markup-compatibility/2006" xmlns:aink="http://schemas.microsoft.com/office/drawing/2016/ink" xmlns:am3d="http://schemas.microsoft.com/office/drawing/2017/model3d" xmlns:o="urn:schemas-microsoft-com:office:office" xmlns:r="http://schemas.openxmlformats.org/officeDocument/2006/relationships" xmlns:m="http://schemas.openxmlformats.org/officeDocument/2006/math" xmlns:v="urn:schemas-microsoft-com:vml" xmlns:wp14="http://schemas.microsoft.com/office/word/2010/wordprocessingDrawing" xmlns:wp="http://schemas.openxmlformats.org/drawingml/2006/wordprocessingDrawing" xmlns:w10="urn:schemas-microsoft-com:office:word" xmlns:w="http://schemas.openxmlformats.org/wordprocessingml/2006/main" xmlns:w14="http://schemas.microsoft.com/office/word/2010/wordml" xmlns:w15="http://schemas.microsoft.com/office/word/2012/wordml" xmlns:w16cex="http://schemas.microsoft.com/office/word/2018/wordml/cex" xmlns:w16cid="http://schemas.microsoft.com/office/word/2016/wordml/cid" xmlns:w16="http://schemas.microsoft.com/office/word/2018/wordml" xmlns:w16sdtdh="http://schemas.microsoft.com/office/word/2020/wordml/sdtdatahash" xmlns:w16se="http://schemas.microsoft.com/office/word/2015/wordml/symex" xmlns:wpg="http://schemas.microsoft.com/office/word/2010/wordprocessingGroup" xmlns:wpi="http://schemas.microsoft.com/office/word/2010/wordprocessingInk" xmlns:wne="http://schemas.microsoft.com/office/word/2006/wordml" xmlns:wps="http://schemas.microsoft.com/office/word/2010/wordprocessingShape" mc:Ignorable="w14 w15 w16se w16cid w16 w16cex w16sdtdh wp14">
   <w:abstractNum w:abstractNumId="0" w15:restartNumberingAfterBreak="0">
     <w:nsid w:val="077704DD"/>
     <w:multiLevelType w:val="hybridMultilevel"/>
@@ -26232,7 +26192,7 @@
 </file>
 
 <file path=word/styles.xml><?xml version="1.0" encoding="utf-8"?>
-<w:styles xmlns:mc="http://schemas.openxmlformats.org/markup-compatibility/2006" xmlns:r="http://schemas.openxmlformats.org/officeDocument/2006/relationships" xmlns:w="http://schemas.openxmlformats.org/wordprocessingml/2006/main" xmlns:w14="http://schemas.microsoft.com/office/word/2010/wordml" xmlns:w15="http://schemas.microsoft.com/office/word/2012/wordml" xmlns:w16cid="http://schemas.microsoft.com/office/word/2016/wordml/cid" xmlns:w16se="http://schemas.microsoft.com/office/word/2015/wordml/symex" mc:Ignorable="w14 w15 w16se w16cid">
+<w:styles xmlns:mc="http://schemas.openxmlformats.org/markup-compatibility/2006" xmlns:r="http://schemas.openxmlformats.org/officeDocument/2006/relationships" xmlns:w="http://schemas.openxmlformats.org/wordprocessingml/2006/main" xmlns:w14="http://schemas.microsoft.com/office/word/2010/wordml" xmlns:w15="http://schemas.microsoft.com/office/word/2012/wordml" xmlns:w16cex="http://schemas.microsoft.com/office/word/2018/wordml/cex" xmlns:w16cid="http://schemas.microsoft.com/office/word/2016/wordml/cid" xmlns:w16="http://schemas.microsoft.com/office/word/2018/wordml" xmlns:w16sdtdh="http://schemas.microsoft.com/office/word/2020/wordml/sdtdatahash" xmlns:w16se="http://schemas.microsoft.com/office/word/2015/wordml/symex" mc:Ignorable="w14 w15 w16se w16cid w16 w16cex w16sdtdh">
   <w:docDefaults>
     <w:rPrDefault>
       <w:rPr>
@@ -26248,7 +26208,7 @@
       </w:pPr>
     </w:pPrDefault>
   </w:docDefaults>
-  <w:latentStyles w:defLockedState="0" w:defUIPriority="99" w:defSemiHidden="0" w:defUnhideWhenUsed="0" w:defQFormat="0" w:count="375">
+  <w:latentStyles w:defLockedState="0" w:defUIPriority="99" w:defSemiHidden="0" w:defUnhideWhenUsed="0" w:defQFormat="0" w:count="376">
     <w:lsdException w:name="Normal" w:uiPriority="0" w:qFormat="1"/>
     <w:lsdException w:name="heading 1" w:uiPriority="9" w:qFormat="1"/>
     <w:lsdException w:name="heading 2" w:semiHidden="1" w:uiPriority="9" w:unhideWhenUsed="1" w:qFormat="1"/>
@@ -26354,7 +26314,6 @@
     <w:lsdException w:name="HTML Sample" w:semiHidden="1" w:unhideWhenUsed="1"/>
     <w:lsdException w:name="HTML Typewriter" w:semiHidden="1" w:unhideWhenUsed="1"/>
     <w:lsdException w:name="HTML Variable" w:semiHidden="1" w:unhideWhenUsed="1"/>
-    <w:lsdException w:name="Normal Table" w:semiHidden="1" w:unhideWhenUsed="1"/>
     <w:lsdException w:name="annotation subject" w:semiHidden="1" w:unhideWhenUsed="1"/>
     <w:lsdException w:name="No List" w:semiHidden="1" w:unhideWhenUsed="1"/>
     <w:lsdException w:name="Outline List 1" w:semiHidden="1" w:unhideWhenUsed="1"/>
@@ -26401,10 +26360,8 @@
     <w:lsdException w:name="Table Subtle 2" w:semiHidden="1" w:unhideWhenUsed="1"/>
     <w:lsdException w:name="Table Web 1" w:semiHidden="1" w:unhideWhenUsed="1"/>
     <w:lsdException w:name="Table Web 2" w:semiHidden="1" w:unhideWhenUsed="1"/>
-    <w:lsdException w:name="Table Web 3" w:semiHidden="1" w:unhideWhenUsed="1"/>
     <w:lsdException w:name="Balloon Text" w:semiHidden="1" w:unhideWhenUsed="1"/>
     <w:lsdException w:name="Table Grid" w:uiPriority="39"/>
-    <w:lsdException w:name="Table Theme" w:semiHidden="1" w:unhideWhenUsed="1"/>
     <w:lsdException w:name="Placeholder Text" w:semiHidden="1"/>
     <w:lsdException w:name="No Spacing" w:uiPriority="1" w:qFormat="1"/>
     <w:lsdException w:name="Light Shading" w:uiPriority="60"/>
@@ -26624,6 +26581,7 @@
     <w:lsdException w:name="Smart Hyperlink" w:semiHidden="1" w:unhideWhenUsed="1"/>
     <w:lsdException w:name="Hashtag" w:semiHidden="1" w:unhideWhenUsed="1"/>
     <w:lsdException w:name="Unresolved Mention" w:semiHidden="1" w:unhideWhenUsed="1"/>
+    <w:lsdException w:name="Smart Link" w:semiHidden="1" w:unhideWhenUsed="1"/>
   </w:latentStyles>
   <w:style w:type="paragraph" w:default="1" w:styleId="Normal">
     <w:name w:val="Normal"/>

</xml_diff>

<commit_message>
cambio en el archivo de los requerimiento
</commit_message>
<xml_diff>
--- a/Requerimientos/requeriminetos definitivos_revicion_Ramas.docx
+++ b/Requerimientos/requeriminetos definitivos_revicion_Ramas.docx
@@ -104,10 +104,7 @@
               <w:t>1,9</w:t>
             </w:r>
             <w:r>
-              <w:t xml:space="preserve">, </w:t>
-            </w:r>
-            <w:r>
-              <w:t>10</w:t>
+              <w:t>, 10</w:t>
             </w:r>
           </w:p>
         </w:tc>
@@ -119,11 +116,9 @@
             <w:pPr>
               <w:jc w:val="center"/>
             </w:pPr>
-            <w:proofErr w:type="spellStart"/>
             <w:r>
               <w:t>Devmaor</w:t>
             </w:r>
-            <w:proofErr w:type="spellEnd"/>
           </w:p>
         </w:tc>
       </w:tr>
@@ -162,7 +157,6 @@
             <w:pPr>
               <w:jc w:val="center"/>
             </w:pPr>
-            <w:proofErr w:type="spellStart"/>
             <w:r>
               <w:t>Dev</w:t>
             </w:r>
@@ -170,15 +164,7 @@
               <w:t>_</w:t>
             </w:r>
             <w:r>
-              <w:t>lmst</w:t>
-            </w:r>
-            <w:proofErr w:type="spellEnd"/>
-            <w:r>
-              <w:t xml:space="preserve">   master </w:t>
-            </w:r>
-            <w:proofErr w:type="spellStart"/>
-            <w:r>
-              <w:t>de</w:t>
+              <w:t>lmst   master de</w:t>
             </w:r>
             <w:r>
               <w:t>v_</w:t>
@@ -189,7 +175,6 @@
             <w:r>
               <w:t>in</w:t>
             </w:r>
-            <w:proofErr w:type="spellEnd"/>
           </w:p>
         </w:tc>
       </w:tr>
@@ -219,10 +204,7 @@
               <w:t>6,7</w:t>
             </w:r>
             <w:r>
-              <w:t xml:space="preserve">, </w:t>
-            </w:r>
-            <w:r>
-              <w:t>14</w:t>
+              <w:t>, 14</w:t>
             </w:r>
           </w:p>
         </w:tc>
@@ -234,11 +216,9 @@
             <w:pPr>
               <w:jc w:val="center"/>
             </w:pPr>
-            <w:proofErr w:type="spellStart"/>
             <w:r>
               <w:t>Devdayl</w:t>
             </w:r>
-            <w:proofErr w:type="spellEnd"/>
           </w:p>
         </w:tc>
       </w:tr>
@@ -268,10 +248,7 @@
               <w:t>2,3</w:t>
             </w:r>
             <w:r>
-              <w:t xml:space="preserve">, </w:t>
-            </w:r>
-            <w:r>
-              <w:t>15</w:t>
+              <w:t>, 15</w:t>
             </w:r>
           </w:p>
         </w:tc>
@@ -283,11 +260,9 @@
             <w:pPr>
               <w:jc w:val="center"/>
             </w:pPr>
-            <w:proofErr w:type="spellStart"/>
             <w:r>
               <w:t>Devjssp</w:t>
             </w:r>
-            <w:proofErr w:type="spellEnd"/>
           </w:p>
         </w:tc>
       </w:tr>
@@ -326,11 +301,9 @@
             <w:pPr>
               <w:jc w:val="center"/>
             </w:pPr>
-            <w:proofErr w:type="spellStart"/>
             <w:r>
               <w:t>Devjcac</w:t>
             </w:r>
-            <w:proofErr w:type="spellEnd"/>
           </w:p>
         </w:tc>
       </w:tr>
@@ -343,13 +316,8 @@
             <w:pPr>
               <w:jc w:val="center"/>
             </w:pPr>
-            <w:proofErr w:type="spellStart"/>
-            <w:r>
-              <w:t>Victor</w:t>
-            </w:r>
-            <w:proofErr w:type="spellEnd"/>
-            <w:r>
-              <w:t xml:space="preserve"> Losada</w:t>
+            <w:r>
+              <w:t>Victor Losada</w:t>
             </w:r>
           </w:p>
         </w:tc>
@@ -374,11 +342,9 @@
             <w:pPr>
               <w:jc w:val="center"/>
             </w:pPr>
-            <w:proofErr w:type="spellStart"/>
             <w:r>
               <w:t>devvmlr</w:t>
             </w:r>
-            <w:proofErr w:type="spellEnd"/>
           </w:p>
         </w:tc>
       </w:tr>
@@ -869,23 +835,13 @@
               </w:rPr>
               <w:t xml:space="preserve"> </w:t>
             </w:r>
-            <w:proofErr w:type="spellStart"/>
-            <w:r>
-              <w:rPr>
-                <w:rFonts w:ascii="Times New Roman" w:hAnsi="Times New Roman" w:cs="Times New Roman"/>
-                <w:sz w:val="24"/>
-                <w:szCs w:val="24"/>
-              </w:rPr>
-              <w:t>Numero</w:t>
-            </w:r>
-            <w:proofErr w:type="spellEnd"/>
-            <w:r>
-              <w:rPr>
-                <w:rFonts w:ascii="Times New Roman" w:hAnsi="Times New Roman" w:cs="Times New Roman"/>
-                <w:sz w:val="24"/>
-                <w:szCs w:val="24"/>
-              </w:rPr>
-              <w:t xml:space="preserve"> de identificación</w:t>
+            <w:r>
+              <w:rPr>
+                <w:rFonts w:ascii="Times New Roman" w:hAnsi="Times New Roman" w:cs="Times New Roman"/>
+                <w:sz w:val="24"/>
+                <w:szCs w:val="24"/>
+              </w:rPr>
+              <w:t>Numero de identificación</w:t>
             </w:r>
           </w:p>
           <w:p>
@@ -1757,25 +1713,7 @@
                 <w:sz w:val="24"/>
                 <w:szCs w:val="24"/>
               </w:rPr>
-              <w:t xml:space="preserve">Al iniciar el sistema, en la parte del </w:t>
-            </w:r>
-            <w:proofErr w:type="spellStart"/>
-            <w:r>
-              <w:rPr>
-                <w:rFonts w:ascii="Times New Roman" w:hAnsi="Times New Roman" w:cs="Times New Roman"/>
-                <w:sz w:val="24"/>
-                <w:szCs w:val="24"/>
-              </w:rPr>
-              <w:t>login</w:t>
-            </w:r>
-            <w:proofErr w:type="spellEnd"/>
-            <w:r>
-              <w:rPr>
-                <w:rFonts w:ascii="Times New Roman" w:hAnsi="Times New Roman" w:cs="Times New Roman"/>
-                <w:sz w:val="24"/>
-                <w:szCs w:val="24"/>
-              </w:rPr>
-              <w:t>, se agregará un apartado de "Registrarse", que desplegará un formulario solicitando los siguientes datos básicos de la persona:</w:t>
+              <w:t>Al iniciar el sistema, en la parte del login, se agregará un apartado de "Registrarse", que desplegará un formulario solicitando los siguientes datos básicos de la persona:</w:t>
             </w:r>
           </w:p>
           <w:p>
@@ -2817,25 +2755,7 @@
                 <w:sz w:val="24"/>
                 <w:szCs w:val="24"/>
               </w:rPr>
-              <w:t xml:space="preserve">Cada </w:t>
-            </w:r>
-            <w:proofErr w:type="spellStart"/>
-            <w:r>
-              <w:rPr>
-                <w:rFonts w:ascii="Times New Roman" w:hAnsi="Times New Roman" w:cs="Times New Roman"/>
-                <w:sz w:val="24"/>
-                <w:szCs w:val="24"/>
-              </w:rPr>
-              <w:t>modulo</w:t>
-            </w:r>
-            <w:proofErr w:type="spellEnd"/>
-            <w:r>
-              <w:rPr>
-                <w:rFonts w:ascii="Times New Roman" w:hAnsi="Times New Roman" w:cs="Times New Roman"/>
-                <w:sz w:val="24"/>
-                <w:szCs w:val="24"/>
-              </w:rPr>
-              <w:t xml:space="preserve"> contiene lo siguiente </w:t>
+              <w:t xml:space="preserve">Cada modulo contiene lo siguiente </w:t>
             </w:r>
           </w:p>
           <w:p>
@@ -3161,18 +3081,8 @@
                 <w:sz w:val="24"/>
                 <w:szCs w:val="24"/>
               </w:rPr>
-              <w:t>-</w:t>
-            </w:r>
-            <w:proofErr w:type="spellStart"/>
-            <w:r>
-              <w:rPr>
-                <w:rFonts w:ascii="Times New Roman" w:hAnsi="Times New Roman" w:cs="Times New Roman"/>
-                <w:sz w:val="24"/>
-                <w:szCs w:val="24"/>
-              </w:rPr>
-              <w:t>tostion</w:t>
-            </w:r>
-            <w:proofErr w:type="spellEnd"/>
+              <w:t>-tostion</w:t>
+            </w:r>
           </w:p>
           <w:p>
             <w:pPr>
@@ -3395,7 +3305,6 @@
               </w:rPr>
               <w:t>identificación (</w:t>
             </w:r>
-            <w:proofErr w:type="spellStart"/>
             <w:proofErr w:type="gramStart"/>
             <w:r>
               <w:rPr>
@@ -3412,16 +3321,7 @@
                 <w:sz w:val="24"/>
                 <w:szCs w:val="24"/>
               </w:rPr>
-              <w:t>.C.Numero</w:t>
-            </w:r>
-            <w:proofErr w:type="spellEnd"/>
-            <w:r>
-              <w:rPr>
-                <w:rFonts w:ascii="Times New Roman" w:hAnsi="Times New Roman" w:cs="Times New Roman"/>
-                <w:sz w:val="24"/>
-                <w:szCs w:val="24"/>
-              </w:rPr>
-              <w:t>)</w:t>
+              <w:t>.C.Numero)</w:t>
             </w:r>
           </w:p>
           <w:p>
@@ -3771,7 +3671,6 @@
               </w:rPr>
               <w:t>(</w:t>
             </w:r>
-            <w:proofErr w:type="spellStart"/>
             <w:proofErr w:type="gramStart"/>
             <w:r>
               <w:rPr>
@@ -3788,16 +3687,7 @@
                 <w:sz w:val="24"/>
                 <w:szCs w:val="24"/>
               </w:rPr>
-              <w:t>.C.Numero</w:t>
-            </w:r>
-            <w:proofErr w:type="spellEnd"/>
-            <w:r>
-              <w:rPr>
-                <w:rFonts w:ascii="Times New Roman" w:hAnsi="Times New Roman" w:cs="Times New Roman"/>
-                <w:sz w:val="24"/>
-                <w:szCs w:val="24"/>
-              </w:rPr>
-              <w:t xml:space="preserve">) </w:t>
+              <w:t xml:space="preserve">.C.Numero) </w:t>
             </w:r>
           </w:p>
           <w:p>
@@ -5250,7 +5140,6 @@
               </w:rPr>
               <w:t>Fragancia/aroma (</w:t>
             </w:r>
-            <w:proofErr w:type="spellStart"/>
             <w:proofErr w:type="gramStart"/>
             <w:r>
               <w:rPr>
@@ -5267,16 +5156,7 @@
                 <w:sz w:val="24"/>
                 <w:szCs w:val="24"/>
               </w:rPr>
-              <w:t>,espuma</w:t>
-            </w:r>
-            <w:proofErr w:type="spellEnd"/>
-            <w:r>
-              <w:rPr>
-                <w:rFonts w:ascii="Times New Roman" w:hAnsi="Times New Roman" w:cs="Times New Roman"/>
-                <w:sz w:val="24"/>
-                <w:szCs w:val="24"/>
-              </w:rPr>
-              <w:t>)</w:t>
+              <w:t>,espuma)</w:t>
             </w:r>
           </w:p>
           <w:p>
@@ -5539,25 +5419,7 @@
                 <w:sz w:val="24"/>
                 <w:szCs w:val="24"/>
               </w:rPr>
-              <w:t>Defectos (</w:t>
-            </w:r>
-            <w:proofErr w:type="spellStart"/>
-            <w:r>
-              <w:rPr>
-                <w:rFonts w:ascii="Times New Roman" w:hAnsi="Times New Roman" w:cs="Times New Roman"/>
-                <w:sz w:val="24"/>
-                <w:szCs w:val="24"/>
-              </w:rPr>
-              <w:t>N°</w:t>
-            </w:r>
-            <w:proofErr w:type="spellEnd"/>
-            <w:r>
-              <w:rPr>
-                <w:rFonts w:ascii="Times New Roman" w:hAnsi="Times New Roman" w:cs="Times New Roman"/>
-                <w:sz w:val="24"/>
-                <w:szCs w:val="24"/>
-              </w:rPr>
-              <w:t xml:space="preserve"> tasas, intensidad)</w:t>
+              <w:t>Defectos (N° tasas, intensidad)</w:t>
             </w:r>
           </w:p>
           <w:p>
@@ -5943,25 +5805,7 @@
                 <w:sz w:val="24"/>
                 <w:szCs w:val="24"/>
               </w:rPr>
-              <w:t>Altura cultivo (</w:t>
-            </w:r>
-            <w:proofErr w:type="spellStart"/>
-            <w:r>
-              <w:rPr>
-                <w:rFonts w:ascii="Times New Roman" w:hAnsi="Times New Roman" w:cs="Times New Roman"/>
-                <w:sz w:val="24"/>
-                <w:szCs w:val="24"/>
-              </w:rPr>
-              <w:t>m.s.n.m</w:t>
-            </w:r>
-            <w:proofErr w:type="spellEnd"/>
-            <w:r>
-              <w:rPr>
-                <w:rFonts w:ascii="Times New Roman" w:hAnsi="Times New Roman" w:cs="Times New Roman"/>
-                <w:sz w:val="24"/>
-                <w:szCs w:val="24"/>
-              </w:rPr>
-              <w:t xml:space="preserve">) </w:t>
+              <w:t xml:space="preserve">Altura cultivo (m.s.n.m) </w:t>
             </w:r>
           </w:p>
           <w:p>
@@ -6163,16 +6007,7 @@
                 <w:sz w:val="24"/>
                 <w:szCs w:val="24"/>
               </w:rPr>
-              <w:t xml:space="preserve">Tipo de </w:t>
-            </w:r>
-            <w:proofErr w:type="spellStart"/>
-            <w:r>
-              <w:rPr>
-                <w:rFonts w:ascii="Times New Roman" w:hAnsi="Times New Roman" w:cs="Times New Roman"/>
-                <w:sz w:val="24"/>
-                <w:szCs w:val="24"/>
-              </w:rPr>
-              <w:t>tosti</w:t>
+              <w:t>Tipo de tosti</w:t>
             </w:r>
             <w:r>
               <w:rPr>
@@ -6188,9 +6023,1243 @@
                 <w:sz w:val="24"/>
                 <w:szCs w:val="24"/>
               </w:rPr>
-              <w:t>n</w:t>
-            </w:r>
-            <w:proofErr w:type="spellEnd"/>
+              <w:t xml:space="preserve">n </w:t>
+            </w:r>
+          </w:p>
+          <w:p>
+            <w:pPr>
+              <w:pStyle w:val="TableParagraph"/>
+              <w:numPr>
+                <w:ilvl w:val="0"/>
+                <w:numId w:val="5"/>
+              </w:numPr>
+              <w:spacing w:line="227" w:lineRule="exact"/>
+              <w:rPr>
+                <w:rFonts w:ascii="Times New Roman" w:hAnsi="Times New Roman" w:cs="Times New Roman"/>
+                <w:sz w:val="24"/>
+                <w:szCs w:val="24"/>
+              </w:rPr>
+            </w:pPr>
+            <w:r>
+              <w:rPr>
+                <w:rFonts w:ascii="Times New Roman" w:hAnsi="Times New Roman" w:cs="Times New Roman"/>
+                <w:sz w:val="24"/>
+                <w:szCs w:val="24"/>
+              </w:rPr>
+              <w:t xml:space="preserve">Tipo de fermentación </w:t>
+            </w:r>
+          </w:p>
+          <w:p>
+            <w:pPr>
+              <w:pStyle w:val="TableParagraph"/>
+              <w:numPr>
+                <w:ilvl w:val="0"/>
+                <w:numId w:val="5"/>
+              </w:numPr>
+              <w:spacing w:line="227" w:lineRule="exact"/>
+              <w:rPr>
+                <w:rFonts w:ascii="Times New Roman" w:hAnsi="Times New Roman" w:cs="Times New Roman"/>
+                <w:sz w:val="24"/>
+                <w:szCs w:val="24"/>
+              </w:rPr>
+            </w:pPr>
+            <w:r>
+              <w:rPr>
+                <w:rFonts w:ascii="Times New Roman" w:hAnsi="Times New Roman" w:cs="Times New Roman"/>
+                <w:sz w:val="24"/>
+                <w:szCs w:val="24"/>
+              </w:rPr>
+              <w:t>Activad de agua (AW)</w:t>
+            </w:r>
+          </w:p>
+          <w:p>
+            <w:pPr>
+              <w:pStyle w:val="TableParagraph"/>
+              <w:numPr>
+                <w:ilvl w:val="0"/>
+                <w:numId w:val="5"/>
+              </w:numPr>
+              <w:spacing w:line="227" w:lineRule="exact"/>
+              <w:rPr>
+                <w:rFonts w:ascii="Times New Roman" w:hAnsi="Times New Roman" w:cs="Times New Roman"/>
+                <w:sz w:val="24"/>
+                <w:szCs w:val="24"/>
+              </w:rPr>
+            </w:pPr>
+            <w:r>
+              <w:rPr>
+                <w:rFonts w:ascii="Times New Roman" w:hAnsi="Times New Roman" w:cs="Times New Roman"/>
+                <w:sz w:val="24"/>
+                <w:szCs w:val="24"/>
+              </w:rPr>
+              <w:t xml:space="preserve">Tiempo de secado </w:t>
+            </w:r>
+          </w:p>
+          <w:p>
+            <w:pPr>
+              <w:pStyle w:val="TableParagraph"/>
+              <w:numPr>
+                <w:ilvl w:val="0"/>
+                <w:numId w:val="5"/>
+              </w:numPr>
+              <w:spacing w:line="227" w:lineRule="exact"/>
+              <w:rPr>
+                <w:rFonts w:ascii="Times New Roman" w:hAnsi="Times New Roman" w:cs="Times New Roman"/>
+                <w:sz w:val="24"/>
+                <w:szCs w:val="24"/>
+              </w:rPr>
+            </w:pPr>
+            <w:r>
+              <w:rPr>
+                <w:rFonts w:ascii="Times New Roman" w:hAnsi="Times New Roman" w:cs="Times New Roman"/>
+                <w:sz w:val="24"/>
+                <w:szCs w:val="24"/>
+              </w:rPr>
+              <w:t xml:space="preserve">Presentación </w:t>
+            </w:r>
+          </w:p>
+          <w:p>
+            <w:pPr>
+              <w:pStyle w:val="TableParagraph"/>
+              <w:numPr>
+                <w:ilvl w:val="0"/>
+                <w:numId w:val="5"/>
+              </w:numPr>
+              <w:spacing w:line="227" w:lineRule="exact"/>
+              <w:rPr>
+                <w:rFonts w:ascii="Times New Roman" w:hAnsi="Times New Roman" w:cs="Times New Roman"/>
+                <w:sz w:val="24"/>
+                <w:szCs w:val="24"/>
+              </w:rPr>
+            </w:pPr>
+            <w:r>
+              <w:rPr>
+                <w:rFonts w:ascii="Times New Roman" w:hAnsi="Times New Roman" w:cs="Times New Roman"/>
+                <w:sz w:val="24"/>
+                <w:szCs w:val="24"/>
+              </w:rPr>
+              <w:t xml:space="preserve">Análisis físico </w:t>
+            </w:r>
+            <w:proofErr w:type="gramStart"/>
+            <w:r>
+              <w:rPr>
+                <w:rFonts w:ascii="Times New Roman" w:hAnsi="Times New Roman" w:cs="Times New Roman"/>
+                <w:sz w:val="24"/>
+                <w:szCs w:val="24"/>
+              </w:rPr>
+              <w:t xml:space="preserve">(  </w:t>
+            </w:r>
+            <w:r>
+              <w:rPr>
+                <w:rFonts w:ascii="Times New Roman" w:hAnsi="Times New Roman" w:cs="Times New Roman"/>
+                <w:sz w:val="24"/>
+                <w:szCs w:val="24"/>
+              </w:rPr>
+              <w:t>Peso</w:t>
+            </w:r>
+            <w:proofErr w:type="gramEnd"/>
+            <w:r>
+              <w:rPr>
+                <w:rFonts w:ascii="Times New Roman" w:hAnsi="Times New Roman" w:cs="Times New Roman"/>
+                <w:sz w:val="24"/>
+                <w:szCs w:val="24"/>
+              </w:rPr>
+              <w:t xml:space="preserve"> C.P.S (g)</w:t>
+            </w:r>
+          </w:p>
+          <w:p>
+            <w:pPr>
+              <w:pStyle w:val="TableParagraph"/>
+              <w:numPr>
+                <w:ilvl w:val="0"/>
+                <w:numId w:val="5"/>
+              </w:numPr>
+              <w:spacing w:line="227" w:lineRule="exact"/>
+              <w:rPr>
+                <w:rFonts w:ascii="Times New Roman" w:hAnsi="Times New Roman" w:cs="Times New Roman"/>
+                <w:sz w:val="24"/>
+                <w:szCs w:val="24"/>
+              </w:rPr>
+            </w:pPr>
+            <w:r>
+              <w:rPr>
+                <w:rFonts w:ascii="Times New Roman" w:hAnsi="Times New Roman" w:cs="Times New Roman"/>
+                <w:sz w:val="24"/>
+                <w:szCs w:val="24"/>
+              </w:rPr>
+              <w:t>Pesos cisco (g)</w:t>
+            </w:r>
+          </w:p>
+          <w:p>
+            <w:pPr>
+              <w:pStyle w:val="TableParagraph"/>
+              <w:numPr>
+                <w:ilvl w:val="0"/>
+                <w:numId w:val="5"/>
+              </w:numPr>
+              <w:spacing w:line="227" w:lineRule="exact"/>
+              <w:rPr>
+                <w:rFonts w:ascii="Times New Roman" w:hAnsi="Times New Roman" w:cs="Times New Roman"/>
+                <w:sz w:val="24"/>
+                <w:szCs w:val="24"/>
+              </w:rPr>
+            </w:pPr>
+            <w:r>
+              <w:rPr>
+                <w:rFonts w:ascii="Times New Roman" w:hAnsi="Times New Roman" w:cs="Times New Roman"/>
+                <w:sz w:val="24"/>
+                <w:szCs w:val="24"/>
+              </w:rPr>
+              <w:t>Peso total almendra(g)</w:t>
+            </w:r>
+          </w:p>
+          <w:p>
+            <w:pPr>
+              <w:pStyle w:val="TableParagraph"/>
+              <w:numPr>
+                <w:ilvl w:val="0"/>
+                <w:numId w:val="5"/>
+              </w:numPr>
+              <w:spacing w:line="227" w:lineRule="exact"/>
+              <w:rPr>
+                <w:rFonts w:ascii="Times New Roman" w:hAnsi="Times New Roman" w:cs="Times New Roman"/>
+                <w:sz w:val="24"/>
+                <w:szCs w:val="24"/>
+              </w:rPr>
+            </w:pPr>
+            <w:r>
+              <w:rPr>
+                <w:rFonts w:ascii="Times New Roman" w:hAnsi="Times New Roman" w:cs="Times New Roman"/>
+                <w:sz w:val="24"/>
+                <w:szCs w:val="24"/>
+              </w:rPr>
+              <w:t>Peso defecto totales(g)</w:t>
+            </w:r>
+          </w:p>
+          <w:p>
+            <w:pPr>
+              <w:pStyle w:val="TableParagraph"/>
+              <w:numPr>
+                <w:ilvl w:val="0"/>
+                <w:numId w:val="5"/>
+              </w:numPr>
+              <w:spacing w:line="227" w:lineRule="exact"/>
+              <w:rPr>
+                <w:rFonts w:ascii="Times New Roman" w:hAnsi="Times New Roman" w:cs="Times New Roman"/>
+                <w:sz w:val="24"/>
+                <w:szCs w:val="24"/>
+              </w:rPr>
+            </w:pPr>
+            <w:r>
+              <w:rPr>
+                <w:rFonts w:ascii="Times New Roman" w:hAnsi="Times New Roman" w:cs="Times New Roman"/>
+                <w:sz w:val="24"/>
+                <w:szCs w:val="24"/>
+              </w:rPr>
+              <w:t>Peso de almendra sana(g)</w:t>
+            </w:r>
+          </w:p>
+          <w:p>
+            <w:pPr>
+              <w:pStyle w:val="TableParagraph"/>
+              <w:numPr>
+                <w:ilvl w:val="0"/>
+                <w:numId w:val="5"/>
+              </w:numPr>
+              <w:spacing w:line="227" w:lineRule="exact"/>
+              <w:rPr>
+                <w:rFonts w:ascii="Times New Roman" w:hAnsi="Times New Roman" w:cs="Times New Roman"/>
+                <w:sz w:val="24"/>
+                <w:szCs w:val="24"/>
+              </w:rPr>
+            </w:pPr>
+            <w:r>
+              <w:rPr>
+                <w:rFonts w:ascii="Times New Roman" w:hAnsi="Times New Roman" w:cs="Times New Roman"/>
+                <w:sz w:val="24"/>
+                <w:szCs w:val="24"/>
+              </w:rPr>
+              <w:t>Negro total o parcial (g)</w:t>
+            </w:r>
+          </w:p>
+          <w:p>
+            <w:pPr>
+              <w:pStyle w:val="TableParagraph"/>
+              <w:numPr>
+                <w:ilvl w:val="0"/>
+                <w:numId w:val="5"/>
+              </w:numPr>
+              <w:spacing w:line="227" w:lineRule="exact"/>
+              <w:rPr>
+                <w:rFonts w:ascii="Times New Roman" w:hAnsi="Times New Roman" w:cs="Times New Roman"/>
+                <w:sz w:val="24"/>
+                <w:szCs w:val="24"/>
+              </w:rPr>
+            </w:pPr>
+            <w:r>
+              <w:rPr>
+                <w:rFonts w:ascii="Times New Roman" w:hAnsi="Times New Roman" w:cs="Times New Roman"/>
+                <w:sz w:val="24"/>
+                <w:szCs w:val="24"/>
+              </w:rPr>
+              <w:t>Vinagre(g)</w:t>
+            </w:r>
+          </w:p>
+          <w:p>
+            <w:pPr>
+              <w:pStyle w:val="TableParagraph"/>
+              <w:numPr>
+                <w:ilvl w:val="0"/>
+                <w:numId w:val="5"/>
+              </w:numPr>
+              <w:spacing w:line="227" w:lineRule="exact"/>
+              <w:rPr>
+                <w:rFonts w:ascii="Times New Roman" w:hAnsi="Times New Roman" w:cs="Times New Roman"/>
+                <w:sz w:val="24"/>
+                <w:szCs w:val="24"/>
+              </w:rPr>
+            </w:pPr>
+            <w:r>
+              <w:rPr>
+                <w:rFonts w:ascii="Times New Roman" w:hAnsi="Times New Roman" w:cs="Times New Roman"/>
+                <w:sz w:val="24"/>
+                <w:szCs w:val="24"/>
+              </w:rPr>
+              <w:t>Veteado(g)</w:t>
+            </w:r>
+          </w:p>
+          <w:p>
+            <w:pPr>
+              <w:pStyle w:val="TableParagraph"/>
+              <w:numPr>
+                <w:ilvl w:val="0"/>
+                <w:numId w:val="5"/>
+              </w:numPr>
+              <w:spacing w:line="227" w:lineRule="exact"/>
+              <w:rPr>
+                <w:rFonts w:ascii="Times New Roman" w:hAnsi="Times New Roman" w:cs="Times New Roman"/>
+                <w:sz w:val="24"/>
+                <w:szCs w:val="24"/>
+              </w:rPr>
+            </w:pPr>
+            <w:r>
+              <w:rPr>
+                <w:rFonts w:ascii="Times New Roman" w:hAnsi="Times New Roman" w:cs="Times New Roman"/>
+                <w:sz w:val="24"/>
+                <w:szCs w:val="24"/>
+              </w:rPr>
+              <w:t>Sobre secado(g)</w:t>
+            </w:r>
+          </w:p>
+          <w:p>
+            <w:pPr>
+              <w:pStyle w:val="TableParagraph"/>
+              <w:numPr>
+                <w:ilvl w:val="0"/>
+                <w:numId w:val="5"/>
+              </w:numPr>
+              <w:spacing w:line="227" w:lineRule="exact"/>
+              <w:rPr>
+                <w:rFonts w:ascii="Times New Roman" w:hAnsi="Times New Roman" w:cs="Times New Roman"/>
+                <w:sz w:val="24"/>
+                <w:szCs w:val="24"/>
+              </w:rPr>
+            </w:pPr>
+            <w:r>
+              <w:rPr>
+                <w:rFonts w:ascii="Times New Roman" w:hAnsi="Times New Roman" w:cs="Times New Roman"/>
+                <w:sz w:val="24"/>
+                <w:szCs w:val="24"/>
+              </w:rPr>
+              <w:t>Picados por insectos(g)</w:t>
+            </w:r>
+          </w:p>
+          <w:p>
+            <w:pPr>
+              <w:pStyle w:val="TableParagraph"/>
+              <w:numPr>
+                <w:ilvl w:val="0"/>
+                <w:numId w:val="5"/>
+              </w:numPr>
+              <w:spacing w:line="227" w:lineRule="exact"/>
+              <w:rPr>
+                <w:rFonts w:ascii="Times New Roman" w:hAnsi="Times New Roman" w:cs="Times New Roman"/>
+                <w:sz w:val="24"/>
+                <w:szCs w:val="24"/>
+              </w:rPr>
+            </w:pPr>
+            <w:r>
+              <w:rPr>
+                <w:rFonts w:ascii="Times New Roman" w:hAnsi="Times New Roman" w:cs="Times New Roman"/>
+                <w:sz w:val="24"/>
+                <w:szCs w:val="24"/>
+              </w:rPr>
+              <w:t>Inmaduro o paloteado(g)</w:t>
+            </w:r>
+          </w:p>
+          <w:p>
+            <w:pPr>
+              <w:pStyle w:val="TableParagraph"/>
+              <w:numPr>
+                <w:ilvl w:val="0"/>
+                <w:numId w:val="5"/>
+              </w:numPr>
+              <w:spacing w:line="227" w:lineRule="exact"/>
+              <w:rPr>
+                <w:rFonts w:ascii="Times New Roman" w:hAnsi="Times New Roman" w:cs="Times New Roman"/>
+                <w:sz w:val="24"/>
+                <w:szCs w:val="24"/>
+              </w:rPr>
+            </w:pPr>
+            <w:r>
+              <w:rPr>
+                <w:rFonts w:ascii="Times New Roman" w:hAnsi="Times New Roman" w:cs="Times New Roman"/>
+                <w:sz w:val="24"/>
+                <w:szCs w:val="24"/>
+              </w:rPr>
+              <w:t>Flojo(g)</w:t>
+            </w:r>
+          </w:p>
+          <w:p>
+            <w:pPr>
+              <w:pStyle w:val="TableParagraph"/>
+              <w:numPr>
+                <w:ilvl w:val="0"/>
+                <w:numId w:val="5"/>
+              </w:numPr>
+              <w:spacing w:line="227" w:lineRule="exact"/>
+              <w:rPr>
+                <w:rFonts w:ascii="Times New Roman" w:hAnsi="Times New Roman" w:cs="Times New Roman"/>
+                <w:sz w:val="24"/>
+                <w:szCs w:val="24"/>
+              </w:rPr>
+            </w:pPr>
+            <w:r>
+              <w:rPr>
+                <w:rFonts w:ascii="Times New Roman" w:hAnsi="Times New Roman" w:cs="Times New Roman"/>
+                <w:sz w:val="24"/>
+                <w:szCs w:val="24"/>
+              </w:rPr>
+              <w:t>Malla 18 (g)</w:t>
+            </w:r>
+          </w:p>
+          <w:p>
+            <w:pPr>
+              <w:pStyle w:val="TableParagraph"/>
+              <w:numPr>
+                <w:ilvl w:val="0"/>
+                <w:numId w:val="5"/>
+              </w:numPr>
+              <w:spacing w:line="227" w:lineRule="exact"/>
+              <w:rPr>
+                <w:rFonts w:ascii="Times New Roman" w:hAnsi="Times New Roman" w:cs="Times New Roman"/>
+                <w:sz w:val="24"/>
+                <w:szCs w:val="24"/>
+              </w:rPr>
+            </w:pPr>
+            <w:r>
+              <w:rPr>
+                <w:rFonts w:ascii="Times New Roman" w:hAnsi="Times New Roman" w:cs="Times New Roman"/>
+                <w:sz w:val="24"/>
+                <w:szCs w:val="24"/>
+              </w:rPr>
+              <w:t>Malla 17 (g)</w:t>
+            </w:r>
+          </w:p>
+          <w:p>
+            <w:pPr>
+              <w:pStyle w:val="TableParagraph"/>
+              <w:numPr>
+                <w:ilvl w:val="0"/>
+                <w:numId w:val="5"/>
+              </w:numPr>
+              <w:spacing w:line="227" w:lineRule="exact"/>
+              <w:rPr>
+                <w:rFonts w:ascii="Times New Roman" w:hAnsi="Times New Roman" w:cs="Times New Roman"/>
+                <w:sz w:val="24"/>
+                <w:szCs w:val="24"/>
+              </w:rPr>
+            </w:pPr>
+            <w:r>
+              <w:rPr>
+                <w:rFonts w:ascii="Times New Roman" w:hAnsi="Times New Roman" w:cs="Times New Roman"/>
+                <w:sz w:val="24"/>
+                <w:szCs w:val="24"/>
+              </w:rPr>
+              <w:t>Malla 16 (g)</w:t>
+            </w:r>
+          </w:p>
+          <w:p>
+            <w:pPr>
+              <w:pStyle w:val="TableParagraph"/>
+              <w:numPr>
+                <w:ilvl w:val="0"/>
+                <w:numId w:val="5"/>
+              </w:numPr>
+              <w:spacing w:line="227" w:lineRule="exact"/>
+              <w:rPr>
+                <w:rFonts w:ascii="Times New Roman" w:hAnsi="Times New Roman" w:cs="Times New Roman"/>
+                <w:sz w:val="24"/>
+                <w:szCs w:val="24"/>
+              </w:rPr>
+            </w:pPr>
+            <w:r>
+              <w:rPr>
+                <w:rFonts w:ascii="Times New Roman" w:hAnsi="Times New Roman" w:cs="Times New Roman"/>
+                <w:sz w:val="24"/>
+                <w:szCs w:val="24"/>
+              </w:rPr>
+              <w:t>Humedad (%)</w:t>
+            </w:r>
+          </w:p>
+          <w:p>
+            <w:pPr>
+              <w:pStyle w:val="TableParagraph"/>
+              <w:numPr>
+                <w:ilvl w:val="0"/>
+                <w:numId w:val="5"/>
+              </w:numPr>
+              <w:spacing w:line="227" w:lineRule="exact"/>
+              <w:rPr>
+                <w:rFonts w:ascii="Times New Roman" w:hAnsi="Times New Roman" w:cs="Times New Roman"/>
+                <w:sz w:val="24"/>
+                <w:szCs w:val="24"/>
+              </w:rPr>
+            </w:pPr>
+            <w:r>
+              <w:rPr>
+                <w:rFonts w:ascii="Times New Roman" w:hAnsi="Times New Roman" w:cs="Times New Roman"/>
+                <w:sz w:val="24"/>
+                <w:szCs w:val="24"/>
+              </w:rPr>
+              <w:t>Merma por trilla (%)</w:t>
+            </w:r>
+          </w:p>
+          <w:p>
+            <w:pPr>
+              <w:pStyle w:val="TableParagraph"/>
+              <w:numPr>
+                <w:ilvl w:val="0"/>
+                <w:numId w:val="5"/>
+              </w:numPr>
+              <w:spacing w:line="227" w:lineRule="exact"/>
+              <w:rPr>
+                <w:rFonts w:ascii="Times New Roman" w:hAnsi="Times New Roman" w:cs="Times New Roman"/>
+                <w:sz w:val="24"/>
+                <w:szCs w:val="24"/>
+              </w:rPr>
+            </w:pPr>
+            <w:r>
+              <w:rPr>
+                <w:rFonts w:ascii="Times New Roman" w:hAnsi="Times New Roman" w:cs="Times New Roman"/>
+                <w:sz w:val="24"/>
+                <w:szCs w:val="24"/>
+              </w:rPr>
+              <w:t xml:space="preserve">Almendra </w:t>
+            </w:r>
+            <w:proofErr w:type="gramStart"/>
+            <w:r>
+              <w:rPr>
+                <w:rFonts w:ascii="Times New Roman" w:hAnsi="Times New Roman" w:cs="Times New Roman"/>
+                <w:sz w:val="24"/>
+                <w:szCs w:val="24"/>
+              </w:rPr>
+              <w:t>sana(</w:t>
+            </w:r>
+            <w:proofErr w:type="gramEnd"/>
+            <w:r>
+              <w:rPr>
+                <w:rFonts w:ascii="Times New Roman" w:hAnsi="Times New Roman" w:cs="Times New Roman"/>
+                <w:sz w:val="24"/>
+                <w:szCs w:val="24"/>
+              </w:rPr>
+              <w:t>%)</w:t>
+            </w:r>
+          </w:p>
+          <w:p>
+            <w:pPr>
+              <w:pStyle w:val="TableParagraph"/>
+              <w:numPr>
+                <w:ilvl w:val="0"/>
+                <w:numId w:val="5"/>
+              </w:numPr>
+              <w:spacing w:line="227" w:lineRule="exact"/>
+              <w:rPr>
+                <w:rFonts w:ascii="Times New Roman" w:hAnsi="Times New Roman" w:cs="Times New Roman"/>
+                <w:sz w:val="24"/>
+                <w:szCs w:val="24"/>
+              </w:rPr>
+            </w:pPr>
+            <w:r>
+              <w:rPr>
+                <w:rFonts w:ascii="Times New Roman" w:hAnsi="Times New Roman" w:cs="Times New Roman"/>
+                <w:sz w:val="24"/>
+                <w:szCs w:val="24"/>
+              </w:rPr>
+              <w:t xml:space="preserve">Defectos </w:t>
+            </w:r>
+            <w:proofErr w:type="gramStart"/>
+            <w:r>
+              <w:rPr>
+                <w:rFonts w:ascii="Times New Roman" w:hAnsi="Times New Roman" w:cs="Times New Roman"/>
+                <w:sz w:val="24"/>
+                <w:szCs w:val="24"/>
+              </w:rPr>
+              <w:t>totales(</w:t>
+            </w:r>
+            <w:proofErr w:type="gramEnd"/>
+            <w:r>
+              <w:rPr>
+                <w:rFonts w:ascii="Times New Roman" w:hAnsi="Times New Roman" w:cs="Times New Roman"/>
+                <w:sz w:val="24"/>
+                <w:szCs w:val="24"/>
+              </w:rPr>
+              <w:t>%)</w:t>
+            </w:r>
+          </w:p>
+          <w:p>
+            <w:pPr>
+              <w:pStyle w:val="TableParagraph"/>
+              <w:numPr>
+                <w:ilvl w:val="0"/>
+                <w:numId w:val="5"/>
+              </w:numPr>
+              <w:spacing w:line="227" w:lineRule="exact"/>
+              <w:rPr>
+                <w:rFonts w:ascii="Times New Roman" w:hAnsi="Times New Roman" w:cs="Times New Roman"/>
+                <w:sz w:val="24"/>
+                <w:szCs w:val="24"/>
+              </w:rPr>
+            </w:pPr>
+            <w:r>
+              <w:rPr>
+                <w:rFonts w:ascii="Times New Roman" w:hAnsi="Times New Roman" w:cs="Times New Roman"/>
+                <w:sz w:val="24"/>
+                <w:szCs w:val="24"/>
+              </w:rPr>
+              <w:t xml:space="preserve">Factor de </w:t>
+            </w:r>
+            <w:proofErr w:type="gramStart"/>
+            <w:r>
+              <w:rPr>
+                <w:rFonts w:ascii="Times New Roman" w:hAnsi="Times New Roman" w:cs="Times New Roman"/>
+                <w:sz w:val="24"/>
+                <w:szCs w:val="24"/>
+              </w:rPr>
+              <w:t>rendimiento(</w:t>
+            </w:r>
+            <w:proofErr w:type="gramEnd"/>
+            <w:r>
+              <w:rPr>
+                <w:rFonts w:ascii="Times New Roman" w:hAnsi="Times New Roman" w:cs="Times New Roman"/>
+                <w:sz w:val="24"/>
+                <w:szCs w:val="24"/>
+              </w:rPr>
+              <w:t>kg C.P.S)</w:t>
+            </w:r>
+          </w:p>
+          <w:p>
+            <w:pPr>
+              <w:pStyle w:val="TableParagraph"/>
+              <w:numPr>
+                <w:ilvl w:val="0"/>
+                <w:numId w:val="5"/>
+              </w:numPr>
+              <w:spacing w:line="227" w:lineRule="exact"/>
+              <w:rPr>
+                <w:rFonts w:ascii="Times New Roman" w:hAnsi="Times New Roman" w:cs="Times New Roman"/>
+                <w:sz w:val="24"/>
+                <w:szCs w:val="24"/>
+              </w:rPr>
+            </w:pPr>
+            <w:r>
+              <w:rPr>
+                <w:rFonts w:ascii="Times New Roman" w:hAnsi="Times New Roman" w:cs="Times New Roman"/>
+                <w:sz w:val="24"/>
+                <w:szCs w:val="24"/>
+              </w:rPr>
+              <w:t>Cardenillo (g)</w:t>
+            </w:r>
+          </w:p>
+          <w:p>
+            <w:pPr>
+              <w:pStyle w:val="TableParagraph"/>
+              <w:numPr>
+                <w:ilvl w:val="0"/>
+                <w:numId w:val="5"/>
+              </w:numPr>
+              <w:spacing w:line="227" w:lineRule="exact"/>
+              <w:rPr>
+                <w:rFonts w:ascii="Times New Roman" w:hAnsi="Times New Roman" w:cs="Times New Roman"/>
+                <w:sz w:val="24"/>
+                <w:szCs w:val="24"/>
+              </w:rPr>
+            </w:pPr>
+            <w:r>
+              <w:rPr>
+                <w:rFonts w:ascii="Times New Roman" w:hAnsi="Times New Roman" w:cs="Times New Roman"/>
+                <w:sz w:val="24"/>
+                <w:szCs w:val="24"/>
+              </w:rPr>
+              <w:t>Cristalizado (g)</w:t>
+            </w:r>
+          </w:p>
+          <w:p>
+            <w:pPr>
+              <w:pStyle w:val="TableParagraph"/>
+              <w:numPr>
+                <w:ilvl w:val="0"/>
+                <w:numId w:val="5"/>
+              </w:numPr>
+              <w:spacing w:line="227" w:lineRule="exact"/>
+              <w:rPr>
+                <w:rFonts w:ascii="Times New Roman" w:hAnsi="Times New Roman" w:cs="Times New Roman"/>
+                <w:sz w:val="24"/>
+                <w:szCs w:val="24"/>
+              </w:rPr>
+            </w:pPr>
+            <w:r>
+              <w:rPr>
+                <w:rFonts w:ascii="Times New Roman" w:hAnsi="Times New Roman" w:cs="Times New Roman"/>
+                <w:sz w:val="24"/>
+                <w:szCs w:val="24"/>
+              </w:rPr>
+              <w:t>Ámbar o mantequilla(g)</w:t>
+            </w:r>
+          </w:p>
+          <w:p>
+            <w:pPr>
+              <w:pStyle w:val="TableParagraph"/>
+              <w:numPr>
+                <w:ilvl w:val="0"/>
+                <w:numId w:val="5"/>
+              </w:numPr>
+              <w:spacing w:line="227" w:lineRule="exact"/>
+              <w:rPr>
+                <w:rFonts w:ascii="Times New Roman" w:hAnsi="Times New Roman" w:cs="Times New Roman"/>
+                <w:sz w:val="24"/>
+                <w:szCs w:val="24"/>
+              </w:rPr>
+            </w:pPr>
+            <w:r>
+              <w:rPr>
+                <w:rFonts w:ascii="Times New Roman" w:hAnsi="Times New Roman" w:cs="Times New Roman"/>
+                <w:sz w:val="24"/>
+                <w:szCs w:val="24"/>
+              </w:rPr>
+              <w:t>Mordido o cortado (g)</w:t>
+            </w:r>
+          </w:p>
+          <w:p>
+            <w:pPr>
+              <w:pStyle w:val="TableParagraph"/>
+              <w:numPr>
+                <w:ilvl w:val="0"/>
+                <w:numId w:val="5"/>
+              </w:numPr>
+              <w:spacing w:line="227" w:lineRule="exact"/>
+              <w:rPr>
+                <w:rFonts w:ascii="Times New Roman" w:hAnsi="Times New Roman" w:cs="Times New Roman"/>
+                <w:sz w:val="24"/>
+                <w:szCs w:val="24"/>
+              </w:rPr>
+            </w:pPr>
+            <w:proofErr w:type="gramStart"/>
+            <w:r>
+              <w:rPr>
+                <w:rFonts w:ascii="Times New Roman" w:hAnsi="Times New Roman" w:cs="Times New Roman"/>
+                <w:sz w:val="24"/>
+                <w:szCs w:val="24"/>
+              </w:rPr>
+              <w:t>A</w:t>
+            </w:r>
+            <w:proofErr w:type="gramEnd"/>
+            <w:r>
+              <w:rPr>
+                <w:rFonts w:ascii="Times New Roman" w:hAnsi="Times New Roman" w:cs="Times New Roman"/>
+                <w:sz w:val="24"/>
+                <w:szCs w:val="24"/>
+              </w:rPr>
+              <w:t xml:space="preserve"> veranado o arrugado (g)</w:t>
+            </w:r>
+          </w:p>
+          <w:p>
+            <w:pPr>
+              <w:pStyle w:val="TableParagraph"/>
+              <w:numPr>
+                <w:ilvl w:val="0"/>
+                <w:numId w:val="5"/>
+              </w:numPr>
+              <w:spacing w:line="227" w:lineRule="exact"/>
+              <w:rPr>
+                <w:rFonts w:ascii="Times New Roman" w:hAnsi="Times New Roman" w:cs="Times New Roman"/>
+                <w:sz w:val="24"/>
+                <w:szCs w:val="24"/>
+              </w:rPr>
+            </w:pPr>
+            <w:r>
+              <w:rPr>
+                <w:rFonts w:ascii="Times New Roman" w:hAnsi="Times New Roman" w:cs="Times New Roman"/>
+                <w:sz w:val="24"/>
+                <w:szCs w:val="24"/>
+              </w:rPr>
+              <w:t>Aplastado(g)</w:t>
+            </w:r>
+          </w:p>
+          <w:p>
+            <w:pPr>
+              <w:pStyle w:val="TableParagraph"/>
+              <w:numPr>
+                <w:ilvl w:val="0"/>
+                <w:numId w:val="5"/>
+              </w:numPr>
+              <w:spacing w:line="227" w:lineRule="exact"/>
+              <w:rPr>
+                <w:rFonts w:ascii="Times New Roman" w:hAnsi="Times New Roman" w:cs="Times New Roman"/>
+                <w:sz w:val="24"/>
+                <w:szCs w:val="24"/>
+              </w:rPr>
+            </w:pPr>
+            <w:r>
+              <w:rPr>
+                <w:rFonts w:ascii="Times New Roman" w:hAnsi="Times New Roman" w:cs="Times New Roman"/>
+                <w:sz w:val="24"/>
+                <w:szCs w:val="24"/>
+              </w:rPr>
+              <w:t>Decolorado o reposado(g)</w:t>
+            </w:r>
+          </w:p>
+          <w:p>
+            <w:pPr>
+              <w:pStyle w:val="TableParagraph"/>
+              <w:numPr>
+                <w:ilvl w:val="0"/>
+                <w:numId w:val="5"/>
+              </w:numPr>
+              <w:spacing w:line="227" w:lineRule="exact"/>
+              <w:rPr>
+                <w:rFonts w:ascii="Times New Roman" w:hAnsi="Times New Roman" w:cs="Times New Roman"/>
+                <w:sz w:val="24"/>
+                <w:szCs w:val="24"/>
+              </w:rPr>
+            </w:pPr>
+            <w:r>
+              <w:rPr>
+                <w:rFonts w:ascii="Times New Roman" w:hAnsi="Times New Roman" w:cs="Times New Roman"/>
+                <w:sz w:val="24"/>
+                <w:szCs w:val="24"/>
+              </w:rPr>
+              <w:t>Malla 15(g)</w:t>
+            </w:r>
+          </w:p>
+          <w:p>
+            <w:pPr>
+              <w:pStyle w:val="TableParagraph"/>
+              <w:numPr>
+                <w:ilvl w:val="0"/>
+                <w:numId w:val="5"/>
+              </w:numPr>
+              <w:spacing w:line="227" w:lineRule="exact"/>
+              <w:rPr>
+                <w:rFonts w:ascii="Times New Roman" w:hAnsi="Times New Roman" w:cs="Times New Roman"/>
+                <w:sz w:val="24"/>
+                <w:szCs w:val="24"/>
+              </w:rPr>
+            </w:pPr>
+            <w:r>
+              <w:rPr>
+                <w:rFonts w:ascii="Times New Roman" w:hAnsi="Times New Roman" w:cs="Times New Roman"/>
+                <w:sz w:val="24"/>
+                <w:szCs w:val="24"/>
+              </w:rPr>
+              <w:t>Malla 14(g)</w:t>
+            </w:r>
+          </w:p>
+          <w:p>
+            <w:pPr>
+              <w:pStyle w:val="TableParagraph"/>
+              <w:numPr>
+                <w:ilvl w:val="0"/>
+                <w:numId w:val="5"/>
+              </w:numPr>
+              <w:spacing w:line="227" w:lineRule="exact"/>
+              <w:rPr>
+                <w:rFonts w:ascii="Times New Roman" w:hAnsi="Times New Roman" w:cs="Times New Roman"/>
+                <w:sz w:val="24"/>
+                <w:szCs w:val="24"/>
+              </w:rPr>
+            </w:pPr>
+            <w:r>
+              <w:rPr>
+                <w:rFonts w:ascii="Times New Roman" w:hAnsi="Times New Roman" w:cs="Times New Roman"/>
+                <w:sz w:val="24"/>
+                <w:szCs w:val="24"/>
+              </w:rPr>
+              <w:t>Mallas menores(g</w:t>
+            </w:r>
+            <w:proofErr w:type="gramStart"/>
+            <w:r>
+              <w:rPr>
+                <w:rFonts w:ascii="Times New Roman" w:hAnsi="Times New Roman" w:cs="Times New Roman"/>
+                <w:sz w:val="24"/>
+                <w:szCs w:val="24"/>
+              </w:rPr>
+              <w:t>)</w:t>
+            </w:r>
+            <w:r>
+              <w:rPr>
+                <w:rFonts w:ascii="Times New Roman" w:hAnsi="Times New Roman" w:cs="Times New Roman"/>
+                <w:sz w:val="24"/>
+                <w:szCs w:val="24"/>
+              </w:rPr>
+              <w:t xml:space="preserve"> )</w:t>
+            </w:r>
+            <w:proofErr w:type="gramEnd"/>
+          </w:p>
+          <w:p>
+            <w:pPr>
+              <w:pStyle w:val="TableParagraph"/>
+              <w:numPr>
+                <w:ilvl w:val="0"/>
+                <w:numId w:val="5"/>
+              </w:numPr>
+              <w:spacing w:line="227" w:lineRule="exact"/>
+              <w:rPr>
+                <w:rFonts w:ascii="Times New Roman" w:hAnsi="Times New Roman" w:cs="Times New Roman"/>
+                <w:sz w:val="24"/>
+                <w:szCs w:val="24"/>
+              </w:rPr>
+            </w:pPr>
+            <w:r>
+              <w:rPr>
+                <w:rFonts w:ascii="Times New Roman" w:hAnsi="Times New Roman" w:cs="Times New Roman"/>
+                <w:sz w:val="24"/>
+                <w:szCs w:val="24"/>
+              </w:rPr>
+              <w:t>Resultados</w:t>
+            </w:r>
+          </w:p>
+          <w:p>
+            <w:pPr>
+              <w:pStyle w:val="TableParagraph"/>
+              <w:numPr>
+                <w:ilvl w:val="0"/>
+                <w:numId w:val="5"/>
+              </w:numPr>
+              <w:spacing w:line="227" w:lineRule="exact"/>
+              <w:rPr>
+                <w:rFonts w:ascii="Times New Roman" w:hAnsi="Times New Roman" w:cs="Times New Roman"/>
+                <w:sz w:val="24"/>
+                <w:szCs w:val="24"/>
+              </w:rPr>
+            </w:pPr>
+            <w:r>
+              <w:rPr>
+                <w:rFonts w:ascii="Times New Roman" w:hAnsi="Times New Roman" w:cs="Times New Roman"/>
+                <w:sz w:val="24"/>
+                <w:szCs w:val="24"/>
+              </w:rPr>
+              <w:t>Fragancia aroma (puntaje)</w:t>
+            </w:r>
+          </w:p>
+          <w:p>
+            <w:pPr>
+              <w:pStyle w:val="TableParagraph"/>
+              <w:numPr>
+                <w:ilvl w:val="0"/>
+                <w:numId w:val="5"/>
+              </w:numPr>
+              <w:spacing w:line="227" w:lineRule="exact"/>
+              <w:rPr>
+                <w:rFonts w:ascii="Times New Roman" w:hAnsi="Times New Roman" w:cs="Times New Roman"/>
+                <w:sz w:val="24"/>
+                <w:szCs w:val="24"/>
+              </w:rPr>
+            </w:pPr>
+            <w:r>
+              <w:rPr>
+                <w:rFonts w:ascii="Times New Roman" w:hAnsi="Times New Roman" w:cs="Times New Roman"/>
+                <w:sz w:val="24"/>
+                <w:szCs w:val="24"/>
+              </w:rPr>
+              <w:t>Sabor (puntaje)</w:t>
+            </w:r>
+          </w:p>
+          <w:p>
+            <w:pPr>
+              <w:pStyle w:val="TableParagraph"/>
+              <w:numPr>
+                <w:ilvl w:val="0"/>
+                <w:numId w:val="5"/>
+              </w:numPr>
+              <w:spacing w:line="227" w:lineRule="exact"/>
+              <w:rPr>
+                <w:rFonts w:ascii="Times New Roman" w:hAnsi="Times New Roman" w:cs="Times New Roman"/>
+                <w:sz w:val="24"/>
+                <w:szCs w:val="24"/>
+              </w:rPr>
+            </w:pPr>
+            <w:r>
+              <w:rPr>
+                <w:rFonts w:ascii="Times New Roman" w:hAnsi="Times New Roman" w:cs="Times New Roman"/>
+                <w:sz w:val="24"/>
+                <w:szCs w:val="24"/>
+              </w:rPr>
+              <w:t>Retrogusto (puntaje)</w:t>
+            </w:r>
+          </w:p>
+          <w:p>
+            <w:pPr>
+              <w:pStyle w:val="TableParagraph"/>
+              <w:numPr>
+                <w:ilvl w:val="0"/>
+                <w:numId w:val="5"/>
+              </w:numPr>
+              <w:spacing w:line="227" w:lineRule="exact"/>
+              <w:rPr>
+                <w:rFonts w:ascii="Times New Roman" w:hAnsi="Times New Roman" w:cs="Times New Roman"/>
+                <w:sz w:val="24"/>
+                <w:szCs w:val="24"/>
+              </w:rPr>
+            </w:pPr>
+            <w:r>
+              <w:rPr>
+                <w:rFonts w:ascii="Times New Roman" w:hAnsi="Times New Roman" w:cs="Times New Roman"/>
+                <w:sz w:val="24"/>
+                <w:szCs w:val="24"/>
+              </w:rPr>
+              <w:t>Acidez (puntaje)</w:t>
+            </w:r>
+          </w:p>
+          <w:p>
+            <w:pPr>
+              <w:pStyle w:val="TableParagraph"/>
+              <w:numPr>
+                <w:ilvl w:val="0"/>
+                <w:numId w:val="5"/>
+              </w:numPr>
+              <w:spacing w:line="227" w:lineRule="exact"/>
+              <w:rPr>
+                <w:rFonts w:ascii="Times New Roman" w:hAnsi="Times New Roman" w:cs="Times New Roman"/>
+                <w:sz w:val="24"/>
+                <w:szCs w:val="24"/>
+              </w:rPr>
+            </w:pPr>
+            <w:r>
+              <w:rPr>
+                <w:rFonts w:ascii="Times New Roman" w:hAnsi="Times New Roman" w:cs="Times New Roman"/>
+                <w:sz w:val="24"/>
+                <w:szCs w:val="24"/>
+              </w:rPr>
+              <w:t>Cuerpo(puntaje)</w:t>
+            </w:r>
+          </w:p>
+          <w:p>
+            <w:pPr>
+              <w:pStyle w:val="TableParagraph"/>
+              <w:numPr>
+                <w:ilvl w:val="0"/>
+                <w:numId w:val="5"/>
+              </w:numPr>
+              <w:spacing w:line="227" w:lineRule="exact"/>
+              <w:rPr>
+                <w:rFonts w:ascii="Times New Roman" w:hAnsi="Times New Roman" w:cs="Times New Roman"/>
+                <w:sz w:val="24"/>
+                <w:szCs w:val="24"/>
+              </w:rPr>
+            </w:pPr>
+            <w:r>
+              <w:rPr>
+                <w:rFonts w:ascii="Times New Roman" w:hAnsi="Times New Roman" w:cs="Times New Roman"/>
+                <w:sz w:val="24"/>
+                <w:szCs w:val="24"/>
+              </w:rPr>
+              <w:t>Uniformidad(puntaje)</w:t>
+            </w:r>
+          </w:p>
+          <w:p>
+            <w:pPr>
+              <w:pStyle w:val="TableParagraph"/>
+              <w:numPr>
+                <w:ilvl w:val="0"/>
+                <w:numId w:val="5"/>
+              </w:numPr>
+              <w:spacing w:line="227" w:lineRule="exact"/>
+              <w:rPr>
+                <w:rFonts w:ascii="Times New Roman" w:hAnsi="Times New Roman" w:cs="Times New Roman"/>
+                <w:sz w:val="24"/>
+                <w:szCs w:val="24"/>
+              </w:rPr>
+            </w:pPr>
+            <w:r>
+              <w:rPr>
+                <w:rFonts w:ascii="Times New Roman" w:hAnsi="Times New Roman" w:cs="Times New Roman"/>
+                <w:sz w:val="24"/>
+                <w:szCs w:val="24"/>
+              </w:rPr>
+              <w:t>Balance tasa limpia (puntaje)</w:t>
+            </w:r>
+          </w:p>
+          <w:p>
+            <w:pPr>
+              <w:pStyle w:val="TableParagraph"/>
+              <w:numPr>
+                <w:ilvl w:val="0"/>
+                <w:numId w:val="5"/>
+              </w:numPr>
+              <w:spacing w:line="227" w:lineRule="exact"/>
+              <w:rPr>
+                <w:rFonts w:ascii="Times New Roman" w:hAnsi="Times New Roman" w:cs="Times New Roman"/>
+                <w:sz w:val="24"/>
+                <w:szCs w:val="24"/>
+              </w:rPr>
+            </w:pPr>
+            <w:r>
+              <w:rPr>
+                <w:rFonts w:ascii="Times New Roman" w:hAnsi="Times New Roman" w:cs="Times New Roman"/>
+                <w:sz w:val="24"/>
+                <w:szCs w:val="24"/>
+              </w:rPr>
+              <w:t>Dulzor (puntaje)</w:t>
+            </w:r>
+          </w:p>
+          <w:p>
+            <w:pPr>
+              <w:pStyle w:val="TableParagraph"/>
+              <w:numPr>
+                <w:ilvl w:val="0"/>
+                <w:numId w:val="5"/>
+              </w:numPr>
+              <w:spacing w:line="227" w:lineRule="exact"/>
+              <w:rPr>
+                <w:rFonts w:ascii="Times New Roman" w:hAnsi="Times New Roman" w:cs="Times New Roman"/>
+                <w:sz w:val="24"/>
+                <w:szCs w:val="24"/>
+              </w:rPr>
+            </w:pPr>
+            <w:r>
+              <w:rPr>
+                <w:rFonts w:ascii="Times New Roman" w:hAnsi="Times New Roman" w:cs="Times New Roman"/>
+                <w:sz w:val="24"/>
+                <w:szCs w:val="24"/>
+              </w:rPr>
+              <w:t>Puntaje general</w:t>
+            </w:r>
+          </w:p>
+          <w:p>
+            <w:pPr>
+              <w:pStyle w:val="TableParagraph"/>
+              <w:numPr>
+                <w:ilvl w:val="0"/>
+                <w:numId w:val="5"/>
+              </w:numPr>
+              <w:spacing w:line="227" w:lineRule="exact"/>
+              <w:rPr>
+                <w:rFonts w:ascii="Times New Roman" w:hAnsi="Times New Roman" w:cs="Times New Roman"/>
+                <w:sz w:val="24"/>
+                <w:szCs w:val="24"/>
+              </w:rPr>
+            </w:pPr>
+            <w:r>
+              <w:rPr>
+                <w:rFonts w:ascii="Times New Roman" w:hAnsi="Times New Roman" w:cs="Times New Roman"/>
+                <w:sz w:val="24"/>
+                <w:szCs w:val="24"/>
+              </w:rPr>
+              <w:t xml:space="preserve">Puntaje total </w:t>
+            </w:r>
+          </w:p>
+          <w:p>
+            <w:pPr>
+              <w:pStyle w:val="TableParagraph"/>
+              <w:numPr>
+                <w:ilvl w:val="0"/>
+                <w:numId w:val="5"/>
+              </w:numPr>
+              <w:spacing w:line="227" w:lineRule="exact"/>
+              <w:rPr>
+                <w:rFonts w:ascii="Times New Roman" w:hAnsi="Times New Roman" w:cs="Times New Roman"/>
+                <w:sz w:val="24"/>
+                <w:szCs w:val="24"/>
+              </w:rPr>
+            </w:pPr>
+            <w:r>
+              <w:rPr>
+                <w:rFonts w:ascii="Times New Roman" w:hAnsi="Times New Roman" w:cs="Times New Roman"/>
+                <w:sz w:val="24"/>
+                <w:szCs w:val="24"/>
+              </w:rPr>
+              <w:t>Descripción sensorial (</w:t>
+            </w:r>
+            <w:proofErr w:type="gramStart"/>
+            <w:r>
+              <w:rPr>
+                <w:rFonts w:ascii="Times New Roman" w:hAnsi="Times New Roman" w:cs="Times New Roman"/>
+                <w:sz w:val="24"/>
+                <w:szCs w:val="24"/>
+              </w:rPr>
+              <w:t>notas )</w:t>
+            </w:r>
+            <w:proofErr w:type="gramEnd"/>
+          </w:p>
+          <w:p>
+            <w:pPr>
+              <w:pStyle w:val="TableParagraph"/>
+              <w:numPr>
+                <w:ilvl w:val="0"/>
+                <w:numId w:val="5"/>
+              </w:numPr>
+              <w:spacing w:line="227" w:lineRule="exact"/>
+              <w:rPr>
+                <w:rFonts w:ascii="Times New Roman" w:hAnsi="Times New Roman" w:cs="Times New Roman"/>
+                <w:sz w:val="24"/>
+                <w:szCs w:val="24"/>
+              </w:rPr>
+            </w:pPr>
+            <w:r>
+              <w:rPr>
+                <w:rFonts w:ascii="Times New Roman" w:hAnsi="Times New Roman" w:cs="Times New Roman"/>
+                <w:sz w:val="24"/>
+                <w:szCs w:val="24"/>
+              </w:rPr>
+              <w:t>Conclusión y recomendaciones</w:t>
+            </w:r>
+          </w:p>
+          <w:p>
+            <w:pPr>
+              <w:pStyle w:val="TableParagraph"/>
+              <w:spacing w:line="227" w:lineRule="exact"/>
+              <w:ind w:left="835"/>
+              <w:rPr>
+                <w:rFonts w:ascii="Times New Roman" w:hAnsi="Times New Roman" w:cs="Times New Roman"/>
+                <w:sz w:val="24"/>
+                <w:szCs w:val="24"/>
+              </w:rPr>
+            </w:pPr>
+          </w:p>
+          <w:p>
+            <w:pPr>
+              <w:pStyle w:val="TableParagraph"/>
+              <w:spacing w:line="227" w:lineRule="exact"/>
+              <w:ind w:left="835"/>
+              <w:rPr>
+                <w:rFonts w:ascii="Times New Roman" w:hAnsi="Times New Roman" w:cs="Times New Roman"/>
+                <w:sz w:val="24"/>
+                <w:szCs w:val="24"/>
+              </w:rPr>
+            </w:pPr>
+          </w:p>
+          <w:p>
+            <w:pPr>
+              <w:pStyle w:val="TableParagraph"/>
+              <w:spacing w:line="227" w:lineRule="exact"/>
+              <w:ind w:left="835"/>
+              <w:rPr>
+                <w:rFonts w:ascii="Times New Roman" w:hAnsi="Times New Roman" w:cs="Times New Roman"/>
+                <w:sz w:val="24"/>
+                <w:szCs w:val="24"/>
+              </w:rPr>
+            </w:pPr>
             <w:r>
               <w:rPr>
                 <w:rFonts w:ascii="Times New Roman" w:hAnsi="Times New Roman" w:cs="Times New Roman"/>
@@ -6203,1250 +7272,7 @@
           <w:p>
             <w:pPr>
               <w:pStyle w:val="TableParagraph"/>
-              <w:numPr>
-                <w:ilvl w:val="0"/>
-                <w:numId w:val="5"/>
-              </w:numPr>
-              <w:spacing w:line="227" w:lineRule="exact"/>
-              <w:rPr>
-                <w:rFonts w:ascii="Times New Roman" w:hAnsi="Times New Roman" w:cs="Times New Roman"/>
-                <w:sz w:val="24"/>
-                <w:szCs w:val="24"/>
-              </w:rPr>
-            </w:pPr>
-            <w:r>
-              <w:rPr>
-                <w:rFonts w:ascii="Times New Roman" w:hAnsi="Times New Roman" w:cs="Times New Roman"/>
-                <w:sz w:val="24"/>
-                <w:szCs w:val="24"/>
-              </w:rPr>
-              <w:t xml:space="preserve">Tipo de fermentación </w:t>
-            </w:r>
-          </w:p>
-          <w:p>
-            <w:pPr>
-              <w:pStyle w:val="TableParagraph"/>
-              <w:numPr>
-                <w:ilvl w:val="0"/>
-                <w:numId w:val="5"/>
-              </w:numPr>
-              <w:spacing w:line="227" w:lineRule="exact"/>
-              <w:rPr>
-                <w:rFonts w:ascii="Times New Roman" w:hAnsi="Times New Roman" w:cs="Times New Roman"/>
-                <w:sz w:val="24"/>
-                <w:szCs w:val="24"/>
-              </w:rPr>
-            </w:pPr>
-            <w:r>
-              <w:rPr>
-                <w:rFonts w:ascii="Times New Roman" w:hAnsi="Times New Roman" w:cs="Times New Roman"/>
-                <w:sz w:val="24"/>
-                <w:szCs w:val="24"/>
-              </w:rPr>
-              <w:t>Activad de agua (AW)</w:t>
-            </w:r>
-          </w:p>
-          <w:p>
-            <w:pPr>
-              <w:pStyle w:val="TableParagraph"/>
-              <w:numPr>
-                <w:ilvl w:val="0"/>
-                <w:numId w:val="5"/>
-              </w:numPr>
-              <w:spacing w:line="227" w:lineRule="exact"/>
-              <w:rPr>
-                <w:rFonts w:ascii="Times New Roman" w:hAnsi="Times New Roman" w:cs="Times New Roman"/>
-                <w:sz w:val="24"/>
-                <w:szCs w:val="24"/>
-              </w:rPr>
-            </w:pPr>
-            <w:r>
-              <w:rPr>
-                <w:rFonts w:ascii="Times New Roman" w:hAnsi="Times New Roman" w:cs="Times New Roman"/>
-                <w:sz w:val="24"/>
-                <w:szCs w:val="24"/>
-              </w:rPr>
-              <w:t xml:space="preserve">Tiempo de secado </w:t>
-            </w:r>
-          </w:p>
-          <w:p>
-            <w:pPr>
-              <w:pStyle w:val="TableParagraph"/>
-              <w:numPr>
-                <w:ilvl w:val="0"/>
-                <w:numId w:val="5"/>
-              </w:numPr>
-              <w:spacing w:line="227" w:lineRule="exact"/>
-              <w:rPr>
-                <w:rFonts w:ascii="Times New Roman" w:hAnsi="Times New Roman" w:cs="Times New Roman"/>
-                <w:sz w:val="24"/>
-                <w:szCs w:val="24"/>
-              </w:rPr>
-            </w:pPr>
-            <w:r>
-              <w:rPr>
-                <w:rFonts w:ascii="Times New Roman" w:hAnsi="Times New Roman" w:cs="Times New Roman"/>
-                <w:sz w:val="24"/>
-                <w:szCs w:val="24"/>
-              </w:rPr>
-              <w:t xml:space="preserve">Presentación </w:t>
-            </w:r>
-          </w:p>
-          <w:p>
-            <w:pPr>
-              <w:pStyle w:val="TableParagraph"/>
-              <w:numPr>
-                <w:ilvl w:val="0"/>
-                <w:numId w:val="5"/>
-              </w:numPr>
-              <w:spacing w:line="227" w:lineRule="exact"/>
-              <w:rPr>
-                <w:rFonts w:ascii="Times New Roman" w:hAnsi="Times New Roman" w:cs="Times New Roman"/>
-                <w:sz w:val="24"/>
-                <w:szCs w:val="24"/>
-              </w:rPr>
-            </w:pPr>
-            <w:r>
-              <w:rPr>
-                <w:rFonts w:ascii="Times New Roman" w:hAnsi="Times New Roman" w:cs="Times New Roman"/>
-                <w:sz w:val="24"/>
-                <w:szCs w:val="24"/>
-              </w:rPr>
-              <w:t xml:space="preserve">Análisis físico </w:t>
-            </w:r>
-            <w:proofErr w:type="gramStart"/>
-            <w:r>
-              <w:rPr>
-                <w:rFonts w:ascii="Times New Roman" w:hAnsi="Times New Roman" w:cs="Times New Roman"/>
-                <w:sz w:val="24"/>
-                <w:szCs w:val="24"/>
-              </w:rPr>
-              <w:t xml:space="preserve">(  </w:t>
-            </w:r>
-            <w:r>
-              <w:rPr>
-                <w:rFonts w:ascii="Times New Roman" w:hAnsi="Times New Roman" w:cs="Times New Roman"/>
-                <w:sz w:val="24"/>
-                <w:szCs w:val="24"/>
-              </w:rPr>
-              <w:t>Peso</w:t>
-            </w:r>
-            <w:proofErr w:type="gramEnd"/>
-            <w:r>
-              <w:rPr>
-                <w:rFonts w:ascii="Times New Roman" w:hAnsi="Times New Roman" w:cs="Times New Roman"/>
-                <w:sz w:val="24"/>
-                <w:szCs w:val="24"/>
-              </w:rPr>
-              <w:t xml:space="preserve"> C.P.S (g)</w:t>
-            </w:r>
-          </w:p>
-          <w:p>
-            <w:pPr>
-              <w:pStyle w:val="TableParagraph"/>
-              <w:numPr>
-                <w:ilvl w:val="0"/>
-                <w:numId w:val="5"/>
-              </w:numPr>
-              <w:spacing w:line="227" w:lineRule="exact"/>
-              <w:rPr>
-                <w:rFonts w:ascii="Times New Roman" w:hAnsi="Times New Roman" w:cs="Times New Roman"/>
-                <w:sz w:val="24"/>
-                <w:szCs w:val="24"/>
-              </w:rPr>
-            </w:pPr>
-            <w:r>
-              <w:rPr>
-                <w:rFonts w:ascii="Times New Roman" w:hAnsi="Times New Roman" w:cs="Times New Roman"/>
-                <w:sz w:val="24"/>
-                <w:szCs w:val="24"/>
-              </w:rPr>
-              <w:t>Pesos cisco (g)</w:t>
-            </w:r>
-          </w:p>
-          <w:p>
-            <w:pPr>
-              <w:pStyle w:val="TableParagraph"/>
-              <w:numPr>
-                <w:ilvl w:val="0"/>
-                <w:numId w:val="5"/>
-              </w:numPr>
-              <w:spacing w:line="227" w:lineRule="exact"/>
-              <w:rPr>
-                <w:rFonts w:ascii="Times New Roman" w:hAnsi="Times New Roman" w:cs="Times New Roman"/>
-                <w:sz w:val="24"/>
-                <w:szCs w:val="24"/>
-              </w:rPr>
-            </w:pPr>
-            <w:r>
-              <w:rPr>
-                <w:rFonts w:ascii="Times New Roman" w:hAnsi="Times New Roman" w:cs="Times New Roman"/>
-                <w:sz w:val="24"/>
-                <w:szCs w:val="24"/>
-              </w:rPr>
-              <w:t>Peso total almendra(g)</w:t>
-            </w:r>
-          </w:p>
-          <w:p>
-            <w:pPr>
-              <w:pStyle w:val="TableParagraph"/>
-              <w:numPr>
-                <w:ilvl w:val="0"/>
-                <w:numId w:val="5"/>
-              </w:numPr>
-              <w:spacing w:line="227" w:lineRule="exact"/>
-              <w:rPr>
-                <w:rFonts w:ascii="Times New Roman" w:hAnsi="Times New Roman" w:cs="Times New Roman"/>
-                <w:sz w:val="24"/>
-                <w:szCs w:val="24"/>
-              </w:rPr>
-            </w:pPr>
-            <w:r>
-              <w:rPr>
-                <w:rFonts w:ascii="Times New Roman" w:hAnsi="Times New Roman" w:cs="Times New Roman"/>
-                <w:sz w:val="24"/>
-                <w:szCs w:val="24"/>
-              </w:rPr>
-              <w:t>Peso defecto totales(g)</w:t>
-            </w:r>
-          </w:p>
-          <w:p>
-            <w:pPr>
-              <w:pStyle w:val="TableParagraph"/>
-              <w:numPr>
-                <w:ilvl w:val="0"/>
-                <w:numId w:val="5"/>
-              </w:numPr>
-              <w:spacing w:line="227" w:lineRule="exact"/>
-              <w:rPr>
-                <w:rFonts w:ascii="Times New Roman" w:hAnsi="Times New Roman" w:cs="Times New Roman"/>
-                <w:sz w:val="24"/>
-                <w:szCs w:val="24"/>
-              </w:rPr>
-            </w:pPr>
-            <w:r>
-              <w:rPr>
-                <w:rFonts w:ascii="Times New Roman" w:hAnsi="Times New Roman" w:cs="Times New Roman"/>
-                <w:sz w:val="24"/>
-                <w:szCs w:val="24"/>
-              </w:rPr>
-              <w:t>Peso de almendra sana(g)</w:t>
-            </w:r>
-          </w:p>
-          <w:p>
-            <w:pPr>
-              <w:pStyle w:val="TableParagraph"/>
-              <w:numPr>
-                <w:ilvl w:val="0"/>
-                <w:numId w:val="5"/>
-              </w:numPr>
-              <w:spacing w:line="227" w:lineRule="exact"/>
-              <w:rPr>
-                <w:rFonts w:ascii="Times New Roman" w:hAnsi="Times New Roman" w:cs="Times New Roman"/>
-                <w:sz w:val="24"/>
-                <w:szCs w:val="24"/>
-              </w:rPr>
-            </w:pPr>
-            <w:r>
-              <w:rPr>
-                <w:rFonts w:ascii="Times New Roman" w:hAnsi="Times New Roman" w:cs="Times New Roman"/>
-                <w:sz w:val="24"/>
-                <w:szCs w:val="24"/>
-              </w:rPr>
-              <w:t>Negro total o parcial (g)</w:t>
-            </w:r>
-          </w:p>
-          <w:p>
-            <w:pPr>
-              <w:pStyle w:val="TableParagraph"/>
-              <w:numPr>
-                <w:ilvl w:val="0"/>
-                <w:numId w:val="5"/>
-              </w:numPr>
-              <w:spacing w:line="227" w:lineRule="exact"/>
-              <w:rPr>
-                <w:rFonts w:ascii="Times New Roman" w:hAnsi="Times New Roman" w:cs="Times New Roman"/>
-                <w:sz w:val="24"/>
-                <w:szCs w:val="24"/>
-              </w:rPr>
-            </w:pPr>
-            <w:r>
-              <w:rPr>
-                <w:rFonts w:ascii="Times New Roman" w:hAnsi="Times New Roman" w:cs="Times New Roman"/>
-                <w:sz w:val="24"/>
-                <w:szCs w:val="24"/>
-              </w:rPr>
-              <w:t>Vinagre(g)</w:t>
-            </w:r>
-          </w:p>
-          <w:p>
-            <w:pPr>
-              <w:pStyle w:val="TableParagraph"/>
-              <w:numPr>
-                <w:ilvl w:val="0"/>
-                <w:numId w:val="5"/>
-              </w:numPr>
-              <w:spacing w:line="227" w:lineRule="exact"/>
-              <w:rPr>
-                <w:rFonts w:ascii="Times New Roman" w:hAnsi="Times New Roman" w:cs="Times New Roman"/>
-                <w:sz w:val="24"/>
-                <w:szCs w:val="24"/>
-              </w:rPr>
-            </w:pPr>
-            <w:r>
-              <w:rPr>
-                <w:rFonts w:ascii="Times New Roman" w:hAnsi="Times New Roman" w:cs="Times New Roman"/>
-                <w:sz w:val="24"/>
-                <w:szCs w:val="24"/>
-              </w:rPr>
-              <w:t>Veteado(g)</w:t>
-            </w:r>
-          </w:p>
-          <w:p>
-            <w:pPr>
-              <w:pStyle w:val="TableParagraph"/>
-              <w:numPr>
-                <w:ilvl w:val="0"/>
-                <w:numId w:val="5"/>
-              </w:numPr>
-              <w:spacing w:line="227" w:lineRule="exact"/>
-              <w:rPr>
-                <w:rFonts w:ascii="Times New Roman" w:hAnsi="Times New Roman" w:cs="Times New Roman"/>
-                <w:sz w:val="24"/>
-                <w:szCs w:val="24"/>
-              </w:rPr>
-            </w:pPr>
-            <w:r>
-              <w:rPr>
-                <w:rFonts w:ascii="Times New Roman" w:hAnsi="Times New Roman" w:cs="Times New Roman"/>
-                <w:sz w:val="24"/>
-                <w:szCs w:val="24"/>
-              </w:rPr>
-              <w:t>Sobre secado(g)</w:t>
-            </w:r>
-          </w:p>
-          <w:p>
-            <w:pPr>
-              <w:pStyle w:val="TableParagraph"/>
-              <w:numPr>
-                <w:ilvl w:val="0"/>
-                <w:numId w:val="5"/>
-              </w:numPr>
-              <w:spacing w:line="227" w:lineRule="exact"/>
-              <w:rPr>
-                <w:rFonts w:ascii="Times New Roman" w:hAnsi="Times New Roman" w:cs="Times New Roman"/>
-                <w:sz w:val="24"/>
-                <w:szCs w:val="24"/>
-              </w:rPr>
-            </w:pPr>
-            <w:r>
-              <w:rPr>
-                <w:rFonts w:ascii="Times New Roman" w:hAnsi="Times New Roman" w:cs="Times New Roman"/>
-                <w:sz w:val="24"/>
-                <w:szCs w:val="24"/>
-              </w:rPr>
-              <w:t>Picados por insectos(g)</w:t>
-            </w:r>
-          </w:p>
-          <w:p>
-            <w:pPr>
-              <w:pStyle w:val="TableParagraph"/>
-              <w:numPr>
-                <w:ilvl w:val="0"/>
-                <w:numId w:val="5"/>
-              </w:numPr>
-              <w:spacing w:line="227" w:lineRule="exact"/>
-              <w:rPr>
-                <w:rFonts w:ascii="Times New Roman" w:hAnsi="Times New Roman" w:cs="Times New Roman"/>
-                <w:sz w:val="24"/>
-                <w:szCs w:val="24"/>
-              </w:rPr>
-            </w:pPr>
-            <w:r>
-              <w:rPr>
-                <w:rFonts w:ascii="Times New Roman" w:hAnsi="Times New Roman" w:cs="Times New Roman"/>
-                <w:sz w:val="24"/>
-                <w:szCs w:val="24"/>
-              </w:rPr>
-              <w:t>Inmaduro o paloteado(g)</w:t>
-            </w:r>
-          </w:p>
-          <w:p>
-            <w:pPr>
-              <w:pStyle w:val="TableParagraph"/>
-              <w:numPr>
-                <w:ilvl w:val="0"/>
-                <w:numId w:val="5"/>
-              </w:numPr>
-              <w:spacing w:line="227" w:lineRule="exact"/>
-              <w:rPr>
-                <w:rFonts w:ascii="Times New Roman" w:hAnsi="Times New Roman" w:cs="Times New Roman"/>
-                <w:sz w:val="24"/>
-                <w:szCs w:val="24"/>
-              </w:rPr>
-            </w:pPr>
-            <w:r>
-              <w:rPr>
-                <w:rFonts w:ascii="Times New Roman" w:hAnsi="Times New Roman" w:cs="Times New Roman"/>
-                <w:sz w:val="24"/>
-                <w:szCs w:val="24"/>
-              </w:rPr>
-              <w:t>Flojo(g)</w:t>
-            </w:r>
-          </w:p>
-          <w:p>
-            <w:pPr>
-              <w:pStyle w:val="TableParagraph"/>
-              <w:numPr>
-                <w:ilvl w:val="0"/>
-                <w:numId w:val="5"/>
-              </w:numPr>
-              <w:spacing w:line="227" w:lineRule="exact"/>
-              <w:rPr>
-                <w:rFonts w:ascii="Times New Roman" w:hAnsi="Times New Roman" w:cs="Times New Roman"/>
-                <w:sz w:val="24"/>
-                <w:szCs w:val="24"/>
-              </w:rPr>
-            </w:pPr>
-            <w:r>
-              <w:rPr>
-                <w:rFonts w:ascii="Times New Roman" w:hAnsi="Times New Roman" w:cs="Times New Roman"/>
-                <w:sz w:val="24"/>
-                <w:szCs w:val="24"/>
-              </w:rPr>
-              <w:t>Malla 18 (g)</w:t>
-            </w:r>
-          </w:p>
-          <w:p>
-            <w:pPr>
-              <w:pStyle w:val="TableParagraph"/>
-              <w:numPr>
-                <w:ilvl w:val="0"/>
-                <w:numId w:val="5"/>
-              </w:numPr>
-              <w:spacing w:line="227" w:lineRule="exact"/>
-              <w:rPr>
-                <w:rFonts w:ascii="Times New Roman" w:hAnsi="Times New Roman" w:cs="Times New Roman"/>
-                <w:sz w:val="24"/>
-                <w:szCs w:val="24"/>
-              </w:rPr>
-            </w:pPr>
-            <w:r>
-              <w:rPr>
-                <w:rFonts w:ascii="Times New Roman" w:hAnsi="Times New Roman" w:cs="Times New Roman"/>
-                <w:sz w:val="24"/>
-                <w:szCs w:val="24"/>
-              </w:rPr>
-              <w:t>Malla 17 (g)</w:t>
-            </w:r>
-          </w:p>
-          <w:p>
-            <w:pPr>
-              <w:pStyle w:val="TableParagraph"/>
-              <w:numPr>
-                <w:ilvl w:val="0"/>
-                <w:numId w:val="5"/>
-              </w:numPr>
-              <w:spacing w:line="227" w:lineRule="exact"/>
-              <w:rPr>
-                <w:rFonts w:ascii="Times New Roman" w:hAnsi="Times New Roman" w:cs="Times New Roman"/>
-                <w:sz w:val="24"/>
-                <w:szCs w:val="24"/>
-              </w:rPr>
-            </w:pPr>
-            <w:r>
-              <w:rPr>
-                <w:rFonts w:ascii="Times New Roman" w:hAnsi="Times New Roman" w:cs="Times New Roman"/>
-                <w:sz w:val="24"/>
-                <w:szCs w:val="24"/>
-              </w:rPr>
-              <w:t>Malla 16 (g)</w:t>
-            </w:r>
-          </w:p>
-          <w:p>
-            <w:pPr>
-              <w:pStyle w:val="TableParagraph"/>
-              <w:numPr>
-                <w:ilvl w:val="0"/>
-                <w:numId w:val="5"/>
-              </w:numPr>
-              <w:spacing w:line="227" w:lineRule="exact"/>
-              <w:rPr>
-                <w:rFonts w:ascii="Times New Roman" w:hAnsi="Times New Roman" w:cs="Times New Roman"/>
-                <w:sz w:val="24"/>
-                <w:szCs w:val="24"/>
-              </w:rPr>
-            </w:pPr>
-            <w:r>
-              <w:rPr>
-                <w:rFonts w:ascii="Times New Roman" w:hAnsi="Times New Roman" w:cs="Times New Roman"/>
-                <w:sz w:val="24"/>
-                <w:szCs w:val="24"/>
-              </w:rPr>
-              <w:t>Humedad (%)</w:t>
-            </w:r>
-          </w:p>
-          <w:p>
-            <w:pPr>
-              <w:pStyle w:val="TableParagraph"/>
-              <w:numPr>
-                <w:ilvl w:val="0"/>
-                <w:numId w:val="5"/>
-              </w:numPr>
-              <w:spacing w:line="227" w:lineRule="exact"/>
-              <w:rPr>
-                <w:rFonts w:ascii="Times New Roman" w:hAnsi="Times New Roman" w:cs="Times New Roman"/>
-                <w:sz w:val="24"/>
-                <w:szCs w:val="24"/>
-              </w:rPr>
-            </w:pPr>
-            <w:r>
-              <w:rPr>
-                <w:rFonts w:ascii="Times New Roman" w:hAnsi="Times New Roman" w:cs="Times New Roman"/>
-                <w:sz w:val="24"/>
-                <w:szCs w:val="24"/>
-              </w:rPr>
-              <w:t>Merma por trilla (%)</w:t>
-            </w:r>
-          </w:p>
-          <w:p>
-            <w:pPr>
-              <w:pStyle w:val="TableParagraph"/>
-              <w:numPr>
-                <w:ilvl w:val="0"/>
-                <w:numId w:val="5"/>
-              </w:numPr>
-              <w:spacing w:line="227" w:lineRule="exact"/>
-              <w:rPr>
-                <w:rFonts w:ascii="Times New Roman" w:hAnsi="Times New Roman" w:cs="Times New Roman"/>
-                <w:sz w:val="24"/>
-                <w:szCs w:val="24"/>
-              </w:rPr>
-            </w:pPr>
-            <w:r>
-              <w:rPr>
-                <w:rFonts w:ascii="Times New Roman" w:hAnsi="Times New Roman" w:cs="Times New Roman"/>
-                <w:sz w:val="24"/>
-                <w:szCs w:val="24"/>
-              </w:rPr>
-              <w:t xml:space="preserve">Almendra </w:t>
-            </w:r>
-            <w:proofErr w:type="gramStart"/>
-            <w:r>
-              <w:rPr>
-                <w:rFonts w:ascii="Times New Roman" w:hAnsi="Times New Roman" w:cs="Times New Roman"/>
-                <w:sz w:val="24"/>
-                <w:szCs w:val="24"/>
-              </w:rPr>
-              <w:t>sana(</w:t>
-            </w:r>
-            <w:proofErr w:type="gramEnd"/>
-            <w:r>
-              <w:rPr>
-                <w:rFonts w:ascii="Times New Roman" w:hAnsi="Times New Roman" w:cs="Times New Roman"/>
-                <w:sz w:val="24"/>
-                <w:szCs w:val="24"/>
-              </w:rPr>
-              <w:t>%)</w:t>
-            </w:r>
-          </w:p>
-          <w:p>
-            <w:pPr>
-              <w:pStyle w:val="TableParagraph"/>
-              <w:numPr>
-                <w:ilvl w:val="0"/>
-                <w:numId w:val="5"/>
-              </w:numPr>
-              <w:spacing w:line="227" w:lineRule="exact"/>
-              <w:rPr>
-                <w:rFonts w:ascii="Times New Roman" w:hAnsi="Times New Roman" w:cs="Times New Roman"/>
-                <w:sz w:val="24"/>
-                <w:szCs w:val="24"/>
-              </w:rPr>
-            </w:pPr>
-            <w:r>
-              <w:rPr>
-                <w:rFonts w:ascii="Times New Roman" w:hAnsi="Times New Roman" w:cs="Times New Roman"/>
-                <w:sz w:val="24"/>
-                <w:szCs w:val="24"/>
-              </w:rPr>
-              <w:t xml:space="preserve">Defectos </w:t>
-            </w:r>
-            <w:proofErr w:type="gramStart"/>
-            <w:r>
-              <w:rPr>
-                <w:rFonts w:ascii="Times New Roman" w:hAnsi="Times New Roman" w:cs="Times New Roman"/>
-                <w:sz w:val="24"/>
-                <w:szCs w:val="24"/>
-              </w:rPr>
-              <w:t>totales(</w:t>
-            </w:r>
-            <w:proofErr w:type="gramEnd"/>
-            <w:r>
-              <w:rPr>
-                <w:rFonts w:ascii="Times New Roman" w:hAnsi="Times New Roman" w:cs="Times New Roman"/>
-                <w:sz w:val="24"/>
-                <w:szCs w:val="24"/>
-              </w:rPr>
-              <w:t>%)</w:t>
-            </w:r>
-          </w:p>
-          <w:p>
-            <w:pPr>
-              <w:pStyle w:val="TableParagraph"/>
-              <w:numPr>
-                <w:ilvl w:val="0"/>
-                <w:numId w:val="5"/>
-              </w:numPr>
-              <w:spacing w:line="227" w:lineRule="exact"/>
-              <w:rPr>
-                <w:rFonts w:ascii="Times New Roman" w:hAnsi="Times New Roman" w:cs="Times New Roman"/>
-                <w:sz w:val="24"/>
-                <w:szCs w:val="24"/>
-              </w:rPr>
-            </w:pPr>
-            <w:r>
-              <w:rPr>
-                <w:rFonts w:ascii="Times New Roman" w:hAnsi="Times New Roman" w:cs="Times New Roman"/>
-                <w:sz w:val="24"/>
-                <w:szCs w:val="24"/>
-              </w:rPr>
-              <w:t xml:space="preserve">Factor de </w:t>
-            </w:r>
-            <w:proofErr w:type="gramStart"/>
-            <w:r>
-              <w:rPr>
-                <w:rFonts w:ascii="Times New Roman" w:hAnsi="Times New Roman" w:cs="Times New Roman"/>
-                <w:sz w:val="24"/>
-                <w:szCs w:val="24"/>
-              </w:rPr>
-              <w:t>rendimiento(</w:t>
-            </w:r>
-            <w:proofErr w:type="gramEnd"/>
-            <w:r>
-              <w:rPr>
-                <w:rFonts w:ascii="Times New Roman" w:hAnsi="Times New Roman" w:cs="Times New Roman"/>
-                <w:sz w:val="24"/>
-                <w:szCs w:val="24"/>
-              </w:rPr>
-              <w:t>kg C.P.S)</w:t>
-            </w:r>
-          </w:p>
-          <w:p>
-            <w:pPr>
-              <w:pStyle w:val="TableParagraph"/>
-              <w:numPr>
-                <w:ilvl w:val="0"/>
-                <w:numId w:val="5"/>
-              </w:numPr>
-              <w:spacing w:line="227" w:lineRule="exact"/>
-              <w:rPr>
-                <w:rFonts w:ascii="Times New Roman" w:hAnsi="Times New Roman" w:cs="Times New Roman"/>
-                <w:sz w:val="24"/>
-                <w:szCs w:val="24"/>
-              </w:rPr>
-            </w:pPr>
-            <w:r>
-              <w:rPr>
-                <w:rFonts w:ascii="Times New Roman" w:hAnsi="Times New Roman" w:cs="Times New Roman"/>
-                <w:sz w:val="24"/>
-                <w:szCs w:val="24"/>
-              </w:rPr>
-              <w:t>Cardenillo (g)</w:t>
-            </w:r>
-          </w:p>
-          <w:p>
-            <w:pPr>
-              <w:pStyle w:val="TableParagraph"/>
-              <w:numPr>
-                <w:ilvl w:val="0"/>
-                <w:numId w:val="5"/>
-              </w:numPr>
-              <w:spacing w:line="227" w:lineRule="exact"/>
-              <w:rPr>
-                <w:rFonts w:ascii="Times New Roman" w:hAnsi="Times New Roman" w:cs="Times New Roman"/>
-                <w:sz w:val="24"/>
-                <w:szCs w:val="24"/>
-              </w:rPr>
-            </w:pPr>
-            <w:r>
-              <w:rPr>
-                <w:rFonts w:ascii="Times New Roman" w:hAnsi="Times New Roman" w:cs="Times New Roman"/>
-                <w:sz w:val="24"/>
-                <w:szCs w:val="24"/>
-              </w:rPr>
-              <w:t>Cristalizado (g)</w:t>
-            </w:r>
-          </w:p>
-          <w:p>
-            <w:pPr>
-              <w:pStyle w:val="TableParagraph"/>
-              <w:numPr>
-                <w:ilvl w:val="0"/>
-                <w:numId w:val="5"/>
-              </w:numPr>
-              <w:spacing w:line="227" w:lineRule="exact"/>
-              <w:rPr>
-                <w:rFonts w:ascii="Times New Roman" w:hAnsi="Times New Roman" w:cs="Times New Roman"/>
-                <w:sz w:val="24"/>
-                <w:szCs w:val="24"/>
-              </w:rPr>
-            </w:pPr>
-            <w:r>
-              <w:rPr>
-                <w:rFonts w:ascii="Times New Roman" w:hAnsi="Times New Roman" w:cs="Times New Roman"/>
-                <w:sz w:val="24"/>
-                <w:szCs w:val="24"/>
-              </w:rPr>
-              <w:t>Ámbar o mantequilla(g)</w:t>
-            </w:r>
-          </w:p>
-          <w:p>
-            <w:pPr>
-              <w:pStyle w:val="TableParagraph"/>
-              <w:numPr>
-                <w:ilvl w:val="0"/>
-                <w:numId w:val="5"/>
-              </w:numPr>
-              <w:spacing w:line="227" w:lineRule="exact"/>
-              <w:rPr>
-                <w:rFonts w:ascii="Times New Roman" w:hAnsi="Times New Roman" w:cs="Times New Roman"/>
-                <w:sz w:val="24"/>
-                <w:szCs w:val="24"/>
-              </w:rPr>
-            </w:pPr>
-            <w:r>
-              <w:rPr>
-                <w:rFonts w:ascii="Times New Roman" w:hAnsi="Times New Roman" w:cs="Times New Roman"/>
-                <w:sz w:val="24"/>
-                <w:szCs w:val="24"/>
-              </w:rPr>
-              <w:t>Mordido o cortado (g)</w:t>
-            </w:r>
-          </w:p>
-          <w:p>
-            <w:pPr>
-              <w:pStyle w:val="TableParagraph"/>
-              <w:numPr>
-                <w:ilvl w:val="0"/>
-                <w:numId w:val="5"/>
-              </w:numPr>
-              <w:spacing w:line="227" w:lineRule="exact"/>
-              <w:rPr>
-                <w:rFonts w:ascii="Times New Roman" w:hAnsi="Times New Roman" w:cs="Times New Roman"/>
-                <w:sz w:val="24"/>
-                <w:szCs w:val="24"/>
-              </w:rPr>
-            </w:pPr>
-            <w:proofErr w:type="gramStart"/>
-            <w:r>
-              <w:rPr>
-                <w:rFonts w:ascii="Times New Roman" w:hAnsi="Times New Roman" w:cs="Times New Roman"/>
-                <w:sz w:val="24"/>
-                <w:szCs w:val="24"/>
-              </w:rPr>
-              <w:t>A</w:t>
-            </w:r>
-            <w:proofErr w:type="gramEnd"/>
-            <w:r>
-              <w:rPr>
-                <w:rFonts w:ascii="Times New Roman" w:hAnsi="Times New Roman" w:cs="Times New Roman"/>
-                <w:sz w:val="24"/>
-                <w:szCs w:val="24"/>
-              </w:rPr>
-              <w:t xml:space="preserve"> veranado o arrugado (g)</w:t>
-            </w:r>
-          </w:p>
-          <w:p>
-            <w:pPr>
-              <w:pStyle w:val="TableParagraph"/>
-              <w:numPr>
-                <w:ilvl w:val="0"/>
-                <w:numId w:val="5"/>
-              </w:numPr>
-              <w:spacing w:line="227" w:lineRule="exact"/>
-              <w:rPr>
-                <w:rFonts w:ascii="Times New Roman" w:hAnsi="Times New Roman" w:cs="Times New Roman"/>
-                <w:sz w:val="24"/>
-                <w:szCs w:val="24"/>
-              </w:rPr>
-            </w:pPr>
-            <w:r>
-              <w:rPr>
-                <w:rFonts w:ascii="Times New Roman" w:hAnsi="Times New Roman" w:cs="Times New Roman"/>
-                <w:sz w:val="24"/>
-                <w:szCs w:val="24"/>
-              </w:rPr>
-              <w:t>Aplastado(g)</w:t>
-            </w:r>
-          </w:p>
-          <w:p>
-            <w:pPr>
-              <w:pStyle w:val="TableParagraph"/>
-              <w:numPr>
-                <w:ilvl w:val="0"/>
-                <w:numId w:val="5"/>
-              </w:numPr>
-              <w:spacing w:line="227" w:lineRule="exact"/>
-              <w:rPr>
-                <w:rFonts w:ascii="Times New Roman" w:hAnsi="Times New Roman" w:cs="Times New Roman"/>
-                <w:sz w:val="24"/>
-                <w:szCs w:val="24"/>
-              </w:rPr>
-            </w:pPr>
-            <w:r>
-              <w:rPr>
-                <w:rFonts w:ascii="Times New Roman" w:hAnsi="Times New Roman" w:cs="Times New Roman"/>
-                <w:sz w:val="24"/>
-                <w:szCs w:val="24"/>
-              </w:rPr>
-              <w:t>Decolorado o reposado(g)</w:t>
-            </w:r>
-          </w:p>
-          <w:p>
-            <w:pPr>
-              <w:pStyle w:val="TableParagraph"/>
-              <w:numPr>
-                <w:ilvl w:val="0"/>
-                <w:numId w:val="5"/>
-              </w:numPr>
-              <w:spacing w:line="227" w:lineRule="exact"/>
-              <w:rPr>
-                <w:rFonts w:ascii="Times New Roman" w:hAnsi="Times New Roman" w:cs="Times New Roman"/>
-                <w:sz w:val="24"/>
-                <w:szCs w:val="24"/>
-              </w:rPr>
-            </w:pPr>
-            <w:r>
-              <w:rPr>
-                <w:rFonts w:ascii="Times New Roman" w:hAnsi="Times New Roman" w:cs="Times New Roman"/>
-                <w:sz w:val="24"/>
-                <w:szCs w:val="24"/>
-              </w:rPr>
-              <w:t>Malla 15(g)</w:t>
-            </w:r>
-          </w:p>
-          <w:p>
-            <w:pPr>
-              <w:pStyle w:val="TableParagraph"/>
-              <w:numPr>
-                <w:ilvl w:val="0"/>
-                <w:numId w:val="5"/>
-              </w:numPr>
-              <w:spacing w:line="227" w:lineRule="exact"/>
-              <w:rPr>
-                <w:rFonts w:ascii="Times New Roman" w:hAnsi="Times New Roman" w:cs="Times New Roman"/>
-                <w:sz w:val="24"/>
-                <w:szCs w:val="24"/>
-              </w:rPr>
-            </w:pPr>
-            <w:r>
-              <w:rPr>
-                <w:rFonts w:ascii="Times New Roman" w:hAnsi="Times New Roman" w:cs="Times New Roman"/>
-                <w:sz w:val="24"/>
-                <w:szCs w:val="24"/>
-              </w:rPr>
-              <w:t>Malla 14(g)</w:t>
-            </w:r>
-          </w:p>
-          <w:p>
-            <w:pPr>
-              <w:pStyle w:val="TableParagraph"/>
-              <w:numPr>
-                <w:ilvl w:val="0"/>
-                <w:numId w:val="5"/>
-              </w:numPr>
-              <w:spacing w:line="227" w:lineRule="exact"/>
-              <w:rPr>
-                <w:rFonts w:ascii="Times New Roman" w:hAnsi="Times New Roman" w:cs="Times New Roman"/>
-                <w:sz w:val="24"/>
-                <w:szCs w:val="24"/>
-              </w:rPr>
-            </w:pPr>
-            <w:r>
-              <w:rPr>
-                <w:rFonts w:ascii="Times New Roman" w:hAnsi="Times New Roman" w:cs="Times New Roman"/>
-                <w:sz w:val="24"/>
-                <w:szCs w:val="24"/>
-              </w:rPr>
-              <w:t>Mallas menores(g</w:t>
-            </w:r>
-            <w:proofErr w:type="gramStart"/>
-            <w:r>
-              <w:rPr>
-                <w:rFonts w:ascii="Times New Roman" w:hAnsi="Times New Roman" w:cs="Times New Roman"/>
-                <w:sz w:val="24"/>
-                <w:szCs w:val="24"/>
-              </w:rPr>
-              <w:t>)</w:t>
-            </w:r>
-            <w:r>
-              <w:rPr>
-                <w:rFonts w:ascii="Times New Roman" w:hAnsi="Times New Roman" w:cs="Times New Roman"/>
-                <w:sz w:val="24"/>
-                <w:szCs w:val="24"/>
-              </w:rPr>
-              <w:t xml:space="preserve"> )</w:t>
-            </w:r>
-            <w:proofErr w:type="gramEnd"/>
-          </w:p>
-          <w:p>
-            <w:pPr>
-              <w:pStyle w:val="TableParagraph"/>
-              <w:numPr>
-                <w:ilvl w:val="0"/>
-                <w:numId w:val="5"/>
-              </w:numPr>
-              <w:spacing w:line="227" w:lineRule="exact"/>
-              <w:rPr>
-                <w:rFonts w:ascii="Times New Roman" w:hAnsi="Times New Roman" w:cs="Times New Roman"/>
-                <w:sz w:val="24"/>
-                <w:szCs w:val="24"/>
-              </w:rPr>
-            </w:pPr>
-            <w:r>
-              <w:rPr>
-                <w:rFonts w:ascii="Times New Roman" w:hAnsi="Times New Roman" w:cs="Times New Roman"/>
-                <w:sz w:val="24"/>
-                <w:szCs w:val="24"/>
-              </w:rPr>
-              <w:t>Resultados</w:t>
-            </w:r>
-          </w:p>
-          <w:p>
-            <w:pPr>
-              <w:pStyle w:val="TableParagraph"/>
-              <w:numPr>
-                <w:ilvl w:val="0"/>
-                <w:numId w:val="5"/>
-              </w:numPr>
-              <w:spacing w:line="227" w:lineRule="exact"/>
-              <w:rPr>
-                <w:rFonts w:ascii="Times New Roman" w:hAnsi="Times New Roman" w:cs="Times New Roman"/>
-                <w:sz w:val="24"/>
-                <w:szCs w:val="24"/>
-              </w:rPr>
-            </w:pPr>
-            <w:r>
-              <w:rPr>
-                <w:rFonts w:ascii="Times New Roman" w:hAnsi="Times New Roman" w:cs="Times New Roman"/>
-                <w:sz w:val="24"/>
-                <w:szCs w:val="24"/>
-              </w:rPr>
-              <w:t>Fragancia aroma (puntaje)</w:t>
-            </w:r>
-          </w:p>
-          <w:p>
-            <w:pPr>
-              <w:pStyle w:val="TableParagraph"/>
-              <w:numPr>
-                <w:ilvl w:val="0"/>
-                <w:numId w:val="5"/>
-              </w:numPr>
-              <w:spacing w:line="227" w:lineRule="exact"/>
-              <w:rPr>
-                <w:rFonts w:ascii="Times New Roman" w:hAnsi="Times New Roman" w:cs="Times New Roman"/>
-                <w:sz w:val="24"/>
-                <w:szCs w:val="24"/>
-              </w:rPr>
-            </w:pPr>
-            <w:r>
-              <w:rPr>
-                <w:rFonts w:ascii="Times New Roman" w:hAnsi="Times New Roman" w:cs="Times New Roman"/>
-                <w:sz w:val="24"/>
-                <w:szCs w:val="24"/>
-              </w:rPr>
-              <w:t>Sabor (puntaje)</w:t>
-            </w:r>
-          </w:p>
-          <w:p>
-            <w:pPr>
-              <w:pStyle w:val="TableParagraph"/>
-              <w:numPr>
-                <w:ilvl w:val="0"/>
-                <w:numId w:val="5"/>
-              </w:numPr>
-              <w:spacing w:line="227" w:lineRule="exact"/>
-              <w:rPr>
-                <w:rFonts w:ascii="Times New Roman" w:hAnsi="Times New Roman" w:cs="Times New Roman"/>
-                <w:sz w:val="24"/>
-                <w:szCs w:val="24"/>
-              </w:rPr>
-            </w:pPr>
-            <w:r>
-              <w:rPr>
-                <w:rFonts w:ascii="Times New Roman" w:hAnsi="Times New Roman" w:cs="Times New Roman"/>
-                <w:sz w:val="24"/>
-                <w:szCs w:val="24"/>
-              </w:rPr>
-              <w:t>Retrogusto (puntaje)</w:t>
-            </w:r>
-          </w:p>
-          <w:p>
-            <w:pPr>
-              <w:pStyle w:val="TableParagraph"/>
-              <w:numPr>
-                <w:ilvl w:val="0"/>
-                <w:numId w:val="5"/>
-              </w:numPr>
-              <w:spacing w:line="227" w:lineRule="exact"/>
-              <w:rPr>
-                <w:rFonts w:ascii="Times New Roman" w:hAnsi="Times New Roman" w:cs="Times New Roman"/>
-                <w:sz w:val="24"/>
-                <w:szCs w:val="24"/>
-              </w:rPr>
-            </w:pPr>
-            <w:r>
-              <w:rPr>
-                <w:rFonts w:ascii="Times New Roman" w:hAnsi="Times New Roman" w:cs="Times New Roman"/>
-                <w:sz w:val="24"/>
-                <w:szCs w:val="24"/>
-              </w:rPr>
-              <w:t>Acidez (puntaje)</w:t>
-            </w:r>
-          </w:p>
-          <w:p>
-            <w:pPr>
-              <w:pStyle w:val="TableParagraph"/>
-              <w:numPr>
-                <w:ilvl w:val="0"/>
-                <w:numId w:val="5"/>
-              </w:numPr>
-              <w:spacing w:line="227" w:lineRule="exact"/>
-              <w:rPr>
-                <w:rFonts w:ascii="Times New Roman" w:hAnsi="Times New Roman" w:cs="Times New Roman"/>
-                <w:sz w:val="24"/>
-                <w:szCs w:val="24"/>
-              </w:rPr>
-            </w:pPr>
-            <w:r>
-              <w:rPr>
-                <w:rFonts w:ascii="Times New Roman" w:hAnsi="Times New Roman" w:cs="Times New Roman"/>
-                <w:sz w:val="24"/>
-                <w:szCs w:val="24"/>
-              </w:rPr>
-              <w:t>Cuerpo(puntaje)</w:t>
-            </w:r>
-          </w:p>
-          <w:p>
-            <w:pPr>
-              <w:pStyle w:val="TableParagraph"/>
-              <w:numPr>
-                <w:ilvl w:val="0"/>
-                <w:numId w:val="5"/>
-              </w:numPr>
-              <w:spacing w:line="227" w:lineRule="exact"/>
-              <w:rPr>
-                <w:rFonts w:ascii="Times New Roman" w:hAnsi="Times New Roman" w:cs="Times New Roman"/>
-                <w:sz w:val="24"/>
-                <w:szCs w:val="24"/>
-              </w:rPr>
-            </w:pPr>
-            <w:r>
-              <w:rPr>
-                <w:rFonts w:ascii="Times New Roman" w:hAnsi="Times New Roman" w:cs="Times New Roman"/>
-                <w:sz w:val="24"/>
-                <w:szCs w:val="24"/>
-              </w:rPr>
-              <w:t>Uniformidad(puntaje)</w:t>
-            </w:r>
-          </w:p>
-          <w:p>
-            <w:pPr>
-              <w:pStyle w:val="TableParagraph"/>
-              <w:numPr>
-                <w:ilvl w:val="0"/>
-                <w:numId w:val="5"/>
-              </w:numPr>
-              <w:spacing w:line="227" w:lineRule="exact"/>
-              <w:rPr>
-                <w:rFonts w:ascii="Times New Roman" w:hAnsi="Times New Roman" w:cs="Times New Roman"/>
-                <w:sz w:val="24"/>
-                <w:szCs w:val="24"/>
-              </w:rPr>
-            </w:pPr>
-            <w:r>
-              <w:rPr>
-                <w:rFonts w:ascii="Times New Roman" w:hAnsi="Times New Roman" w:cs="Times New Roman"/>
-                <w:sz w:val="24"/>
-                <w:szCs w:val="24"/>
-              </w:rPr>
-              <w:t>Balance tasa limpia (puntaje)</w:t>
-            </w:r>
-          </w:p>
-          <w:p>
-            <w:pPr>
-              <w:pStyle w:val="TableParagraph"/>
-              <w:numPr>
-                <w:ilvl w:val="0"/>
-                <w:numId w:val="5"/>
-              </w:numPr>
-              <w:spacing w:line="227" w:lineRule="exact"/>
-              <w:rPr>
-                <w:rFonts w:ascii="Times New Roman" w:hAnsi="Times New Roman" w:cs="Times New Roman"/>
-                <w:sz w:val="24"/>
-                <w:szCs w:val="24"/>
-              </w:rPr>
-            </w:pPr>
-            <w:r>
-              <w:rPr>
-                <w:rFonts w:ascii="Times New Roman" w:hAnsi="Times New Roman" w:cs="Times New Roman"/>
-                <w:sz w:val="24"/>
-                <w:szCs w:val="24"/>
-              </w:rPr>
-              <w:t>Dulzor (puntaje)</w:t>
-            </w:r>
-          </w:p>
-          <w:p>
-            <w:pPr>
-              <w:pStyle w:val="TableParagraph"/>
-              <w:numPr>
-                <w:ilvl w:val="0"/>
-                <w:numId w:val="5"/>
-              </w:numPr>
-              <w:spacing w:line="227" w:lineRule="exact"/>
-              <w:rPr>
-                <w:rFonts w:ascii="Times New Roman" w:hAnsi="Times New Roman" w:cs="Times New Roman"/>
-                <w:sz w:val="24"/>
-                <w:szCs w:val="24"/>
-              </w:rPr>
-            </w:pPr>
-            <w:r>
-              <w:rPr>
-                <w:rFonts w:ascii="Times New Roman" w:hAnsi="Times New Roman" w:cs="Times New Roman"/>
-                <w:sz w:val="24"/>
-                <w:szCs w:val="24"/>
-              </w:rPr>
-              <w:t>Puntaje general</w:t>
-            </w:r>
-          </w:p>
-          <w:p>
-            <w:pPr>
-              <w:pStyle w:val="TableParagraph"/>
-              <w:numPr>
-                <w:ilvl w:val="0"/>
-                <w:numId w:val="5"/>
-              </w:numPr>
-              <w:spacing w:line="227" w:lineRule="exact"/>
-              <w:rPr>
-                <w:rFonts w:ascii="Times New Roman" w:hAnsi="Times New Roman" w:cs="Times New Roman"/>
-                <w:sz w:val="24"/>
-                <w:szCs w:val="24"/>
-              </w:rPr>
-            </w:pPr>
-            <w:r>
-              <w:rPr>
-                <w:rFonts w:ascii="Times New Roman" w:hAnsi="Times New Roman" w:cs="Times New Roman"/>
-                <w:sz w:val="24"/>
-                <w:szCs w:val="24"/>
-              </w:rPr>
-              <w:t xml:space="preserve">Puntaje total </w:t>
-            </w:r>
-          </w:p>
-          <w:p>
-            <w:pPr>
-              <w:pStyle w:val="TableParagraph"/>
-              <w:numPr>
-                <w:ilvl w:val="0"/>
-                <w:numId w:val="5"/>
-              </w:numPr>
-              <w:spacing w:line="227" w:lineRule="exact"/>
-              <w:rPr>
-                <w:rFonts w:ascii="Times New Roman" w:hAnsi="Times New Roman" w:cs="Times New Roman"/>
-                <w:sz w:val="24"/>
-                <w:szCs w:val="24"/>
-              </w:rPr>
-            </w:pPr>
-            <w:r>
-              <w:rPr>
-                <w:rFonts w:ascii="Times New Roman" w:hAnsi="Times New Roman" w:cs="Times New Roman"/>
-                <w:sz w:val="24"/>
-                <w:szCs w:val="24"/>
-              </w:rPr>
-              <w:t>Descripción sensorial (</w:t>
-            </w:r>
-            <w:proofErr w:type="gramStart"/>
-            <w:r>
-              <w:rPr>
-                <w:rFonts w:ascii="Times New Roman" w:hAnsi="Times New Roman" w:cs="Times New Roman"/>
-                <w:sz w:val="24"/>
-                <w:szCs w:val="24"/>
-              </w:rPr>
-              <w:t>notas )</w:t>
-            </w:r>
-            <w:proofErr w:type="gramEnd"/>
-          </w:p>
-          <w:p>
-            <w:pPr>
-              <w:pStyle w:val="TableParagraph"/>
-              <w:numPr>
-                <w:ilvl w:val="0"/>
-                <w:numId w:val="5"/>
-              </w:numPr>
-              <w:spacing w:line="227" w:lineRule="exact"/>
-              <w:rPr>
-                <w:rFonts w:ascii="Times New Roman" w:hAnsi="Times New Roman" w:cs="Times New Roman"/>
-                <w:sz w:val="24"/>
-                <w:szCs w:val="24"/>
-              </w:rPr>
-            </w:pPr>
-            <w:r>
-              <w:rPr>
-                <w:rFonts w:ascii="Times New Roman" w:hAnsi="Times New Roman" w:cs="Times New Roman"/>
-                <w:sz w:val="24"/>
-                <w:szCs w:val="24"/>
-              </w:rPr>
-              <w:t>Conclusión y recomendaciones</w:t>
-            </w:r>
-          </w:p>
-          <w:p>
-            <w:pPr>
-              <w:pStyle w:val="TableParagraph"/>
-              <w:spacing w:line="227" w:lineRule="exact"/>
               <w:ind w:left="835"/>
-              <w:rPr>
-                <w:rFonts w:ascii="Times New Roman" w:hAnsi="Times New Roman" w:cs="Times New Roman"/>
-                <w:sz w:val="24"/>
-                <w:szCs w:val="24"/>
-              </w:rPr>
-            </w:pPr>
-          </w:p>
-          <w:p>
-            <w:pPr>
-              <w:pStyle w:val="TableParagraph"/>
-              <w:spacing w:line="227" w:lineRule="exact"/>
-              <w:ind w:left="835"/>
-              <w:rPr>
-                <w:rFonts w:ascii="Times New Roman" w:hAnsi="Times New Roman" w:cs="Times New Roman"/>
-                <w:sz w:val="24"/>
-                <w:szCs w:val="24"/>
-              </w:rPr>
-            </w:pPr>
-          </w:p>
-          <w:p>
-            <w:pPr>
-              <w:pStyle w:val="TableParagraph"/>
-              <w:spacing w:line="227" w:lineRule="exact"/>
-              <w:ind w:left="835"/>
-              <w:rPr>
-                <w:rFonts w:ascii="Times New Roman" w:hAnsi="Times New Roman" w:cs="Times New Roman"/>
-                <w:sz w:val="24"/>
-                <w:szCs w:val="24"/>
-              </w:rPr>
-            </w:pPr>
-            <w:r>
-              <w:rPr>
-                <w:rFonts w:ascii="Times New Roman" w:hAnsi="Times New Roman" w:cs="Times New Roman"/>
-                <w:sz w:val="24"/>
-                <w:szCs w:val="24"/>
-              </w:rPr>
-              <w:t xml:space="preserve"> </w:t>
-            </w:r>
-          </w:p>
-          <w:p>
-            <w:pPr>
-              <w:pStyle w:val="TableParagraph"/>
-              <w:ind w:left="835"/>
             </w:pPr>
           </w:p>
           <w:p>
@@ -7468,7 +7294,6 @@
               </w:rPr>
               <w:t>-</w:t>
             </w:r>
-            <w:proofErr w:type="spellStart"/>
             <w:r>
               <w:rPr>
                 <w:rFonts w:ascii="Times New Roman" w:hAnsi="Times New Roman" w:cs="Times New Roman"/>
@@ -7493,7 +7318,6 @@
               </w:rPr>
               <w:t>ón</w:t>
             </w:r>
-            <w:proofErr w:type="spellEnd"/>
             <w:r>
               <w:rPr>
                 <w:rFonts w:ascii="Times New Roman" w:hAnsi="Times New Roman" w:cs="Times New Roman"/>
@@ -7733,7 +7557,6 @@
               </w:rPr>
               <w:t>Identificación(</w:t>
             </w:r>
-            <w:proofErr w:type="spellStart"/>
             <w:proofErr w:type="gramEnd"/>
             <w:r>
               <w:rPr>
@@ -7741,34 +7564,7 @@
                 <w:sz w:val="24"/>
                 <w:szCs w:val="24"/>
               </w:rPr>
-              <w:t>nit,c.c</w:t>
-            </w:r>
-            <w:proofErr w:type="spellEnd"/>
-            <w:r>
-              <w:rPr>
-                <w:rFonts w:ascii="Times New Roman" w:hAnsi="Times New Roman" w:cs="Times New Roman"/>
-                <w:sz w:val="24"/>
-                <w:szCs w:val="24"/>
-              </w:rPr>
-              <w:t xml:space="preserve"> </w:t>
-            </w:r>
-            <w:proofErr w:type="spellStart"/>
-            <w:r>
-              <w:rPr>
-                <w:rFonts w:ascii="Times New Roman" w:hAnsi="Times New Roman" w:cs="Times New Roman"/>
-                <w:sz w:val="24"/>
-                <w:szCs w:val="24"/>
-              </w:rPr>
-              <w:t>numero</w:t>
-            </w:r>
-            <w:proofErr w:type="spellEnd"/>
-            <w:r>
-              <w:rPr>
-                <w:rFonts w:ascii="Times New Roman" w:hAnsi="Times New Roman" w:cs="Times New Roman"/>
-                <w:sz w:val="24"/>
-                <w:szCs w:val="24"/>
-              </w:rPr>
-              <w:t>)</w:t>
+              <w:t>nit,c.c numero)</w:t>
             </w:r>
           </w:p>
           <w:p>
@@ -8399,7 +8195,6 @@
               </w:rPr>
               <w:t>Identificación(</w:t>
             </w:r>
-            <w:proofErr w:type="spellStart"/>
             <w:proofErr w:type="gramEnd"/>
             <w:r>
               <w:rPr>
@@ -8407,34 +8202,7 @@
                 <w:sz w:val="24"/>
                 <w:szCs w:val="24"/>
               </w:rPr>
-              <w:t>nit,c.c</w:t>
-            </w:r>
-            <w:proofErr w:type="spellEnd"/>
-            <w:r>
-              <w:rPr>
-                <w:rFonts w:ascii="Times New Roman" w:hAnsi="Times New Roman" w:cs="Times New Roman"/>
-                <w:sz w:val="24"/>
-                <w:szCs w:val="24"/>
-              </w:rPr>
-              <w:t xml:space="preserve"> </w:t>
-            </w:r>
-            <w:proofErr w:type="spellStart"/>
-            <w:r>
-              <w:rPr>
-                <w:rFonts w:ascii="Times New Roman" w:hAnsi="Times New Roman" w:cs="Times New Roman"/>
-                <w:sz w:val="24"/>
-                <w:szCs w:val="24"/>
-              </w:rPr>
-              <w:t>numero</w:t>
-            </w:r>
-            <w:proofErr w:type="spellEnd"/>
-            <w:r>
-              <w:rPr>
-                <w:rFonts w:ascii="Times New Roman" w:hAnsi="Times New Roman" w:cs="Times New Roman"/>
-                <w:sz w:val="24"/>
-                <w:szCs w:val="24"/>
-              </w:rPr>
-              <w:t>)</w:t>
+              <w:t>nit,c.c numero)</w:t>
             </w:r>
           </w:p>
           <w:p>
@@ -9086,43 +8854,7 @@
                 <w:sz w:val="24"/>
                 <w:szCs w:val="24"/>
               </w:rPr>
-              <w:t xml:space="preserve">Temperatura inicial </w:t>
-            </w:r>
-            <w:proofErr w:type="spellStart"/>
-            <w:r>
-              <w:rPr>
-                <w:rFonts w:ascii="Times New Roman" w:hAnsi="Times New Roman" w:cs="Times New Roman"/>
-                <w:sz w:val="24"/>
-                <w:szCs w:val="24"/>
-              </w:rPr>
-              <w:t>tostion</w:t>
-            </w:r>
-            <w:proofErr w:type="spellEnd"/>
-            <w:r>
-              <w:rPr>
-                <w:rFonts w:ascii="Times New Roman" w:hAnsi="Times New Roman" w:cs="Times New Roman"/>
-                <w:sz w:val="24"/>
-                <w:szCs w:val="24"/>
-              </w:rPr>
-              <w:t xml:space="preserve"> (</w:t>
-            </w:r>
-            <w:proofErr w:type="spellStart"/>
-            <w:r>
-              <w:rPr>
-                <w:rFonts w:ascii="Times New Roman" w:hAnsi="Times New Roman" w:cs="Times New Roman"/>
-                <w:sz w:val="24"/>
-                <w:szCs w:val="24"/>
-              </w:rPr>
-              <w:t>°c</w:t>
-            </w:r>
-            <w:proofErr w:type="spellEnd"/>
-            <w:r>
-              <w:rPr>
-                <w:rFonts w:ascii="Times New Roman" w:hAnsi="Times New Roman" w:cs="Times New Roman"/>
-                <w:sz w:val="24"/>
-                <w:szCs w:val="24"/>
-              </w:rPr>
-              <w:t>)</w:t>
+              <w:t>Temperatura inicial tostion (°c)</w:t>
             </w:r>
           </w:p>
           <w:p>
@@ -9155,25 +8887,7 @@
                 <w:sz w:val="24"/>
                 <w:szCs w:val="24"/>
               </w:rPr>
-              <w:t xml:space="preserve"> (</w:t>
-            </w:r>
-            <w:proofErr w:type="spellStart"/>
-            <w:r>
-              <w:rPr>
-                <w:rFonts w:ascii="Times New Roman" w:hAnsi="Times New Roman" w:cs="Times New Roman"/>
-                <w:sz w:val="24"/>
-                <w:szCs w:val="24"/>
-              </w:rPr>
-              <w:t>°c</w:t>
-            </w:r>
-            <w:proofErr w:type="spellEnd"/>
-            <w:r>
-              <w:rPr>
-                <w:rFonts w:ascii="Times New Roman" w:hAnsi="Times New Roman" w:cs="Times New Roman"/>
-                <w:sz w:val="24"/>
-                <w:szCs w:val="24"/>
-              </w:rPr>
-              <w:t>)</w:t>
+              <w:t xml:space="preserve"> (°c)</w:t>
             </w:r>
           </w:p>
           <w:p>
@@ -9219,43 +8933,7 @@
                 <w:sz w:val="24"/>
                 <w:szCs w:val="24"/>
               </w:rPr>
-              <w:t xml:space="preserve">Temperatura final de </w:t>
-            </w:r>
-            <w:proofErr w:type="spellStart"/>
-            <w:r>
-              <w:rPr>
-                <w:rFonts w:ascii="Times New Roman" w:hAnsi="Times New Roman" w:cs="Times New Roman"/>
-                <w:sz w:val="24"/>
-                <w:szCs w:val="24"/>
-              </w:rPr>
-              <w:t>tostion</w:t>
-            </w:r>
-            <w:proofErr w:type="spellEnd"/>
-            <w:r>
-              <w:rPr>
-                <w:rFonts w:ascii="Times New Roman" w:hAnsi="Times New Roman" w:cs="Times New Roman"/>
-                <w:sz w:val="24"/>
-                <w:szCs w:val="24"/>
-              </w:rPr>
-              <w:t xml:space="preserve"> (</w:t>
-            </w:r>
-            <w:proofErr w:type="spellStart"/>
-            <w:r>
-              <w:rPr>
-                <w:rFonts w:ascii="Times New Roman" w:hAnsi="Times New Roman" w:cs="Times New Roman"/>
-                <w:sz w:val="24"/>
-                <w:szCs w:val="24"/>
-              </w:rPr>
-              <w:t>°c</w:t>
-            </w:r>
-            <w:proofErr w:type="spellEnd"/>
-            <w:r>
-              <w:rPr>
-                <w:rFonts w:ascii="Times New Roman" w:hAnsi="Times New Roman" w:cs="Times New Roman"/>
-                <w:sz w:val="24"/>
-                <w:szCs w:val="24"/>
-              </w:rPr>
-              <w:t>)</w:t>
+              <w:t>Temperatura final de tostion (°c)</w:t>
             </w:r>
           </w:p>
           <w:p>
@@ -9278,25 +8956,7 @@
                 <w:sz w:val="24"/>
                 <w:szCs w:val="24"/>
               </w:rPr>
-              <w:t xml:space="preserve">Tiempo de </w:t>
-            </w:r>
-            <w:proofErr w:type="spellStart"/>
-            <w:r>
-              <w:rPr>
-                <w:rFonts w:ascii="Times New Roman" w:hAnsi="Times New Roman" w:cs="Times New Roman"/>
-                <w:sz w:val="24"/>
-                <w:szCs w:val="24"/>
-              </w:rPr>
-              <w:t>tostion</w:t>
-            </w:r>
-            <w:proofErr w:type="spellEnd"/>
-            <w:r>
-              <w:rPr>
-                <w:rFonts w:ascii="Times New Roman" w:hAnsi="Times New Roman" w:cs="Times New Roman"/>
-                <w:sz w:val="24"/>
-                <w:szCs w:val="24"/>
-              </w:rPr>
-              <w:t xml:space="preserve"> (min)</w:t>
+              <w:t>Tiempo de tostion (min)</w:t>
             </w:r>
           </w:p>
           <w:p>
@@ -9313,41 +8973,13 @@
                 <w:szCs w:val="24"/>
               </w:rPr>
             </w:pPr>
-            <w:proofErr w:type="spellStart"/>
-            <w:r>
-              <w:rPr>
-                <w:rFonts w:ascii="Times New Roman" w:hAnsi="Times New Roman" w:cs="Times New Roman"/>
-                <w:sz w:val="24"/>
-                <w:szCs w:val="24"/>
-              </w:rPr>
-              <w:t>Precion</w:t>
-            </w:r>
-            <w:proofErr w:type="spellEnd"/>
-            <w:r>
-              <w:rPr>
-                <w:rFonts w:ascii="Times New Roman" w:hAnsi="Times New Roman" w:cs="Times New Roman"/>
-                <w:sz w:val="24"/>
-                <w:szCs w:val="24"/>
-              </w:rPr>
-              <w:t xml:space="preserve"> gas (</w:t>
-            </w:r>
-            <w:proofErr w:type="spellStart"/>
-            <w:r>
-              <w:rPr>
-                <w:rFonts w:ascii="Times New Roman" w:hAnsi="Times New Roman" w:cs="Times New Roman"/>
-                <w:sz w:val="24"/>
-                <w:szCs w:val="24"/>
-              </w:rPr>
-              <w:t>kpa</w:t>
-            </w:r>
-            <w:proofErr w:type="spellEnd"/>
-            <w:r>
-              <w:rPr>
-                <w:rFonts w:ascii="Times New Roman" w:hAnsi="Times New Roman" w:cs="Times New Roman"/>
-                <w:sz w:val="24"/>
-                <w:szCs w:val="24"/>
-              </w:rPr>
-              <w:t>)</w:t>
+            <w:r>
+              <w:rPr>
+                <w:rFonts w:ascii="Times New Roman" w:hAnsi="Times New Roman" w:cs="Times New Roman"/>
+                <w:sz w:val="24"/>
+                <w:szCs w:val="24"/>
+              </w:rPr>
+              <w:t>Precion gas (kpa)</w:t>
             </w:r>
           </w:p>
           <w:p>
@@ -9393,25 +9025,7 @@
                 <w:sz w:val="24"/>
                 <w:szCs w:val="24"/>
               </w:rPr>
-              <w:t xml:space="preserve">Estado </w:t>
-            </w:r>
-            <w:proofErr w:type="spellStart"/>
-            <w:r>
-              <w:rPr>
-                <w:rFonts w:ascii="Times New Roman" w:hAnsi="Times New Roman" w:cs="Times New Roman"/>
-                <w:sz w:val="24"/>
-                <w:szCs w:val="24"/>
-              </w:rPr>
-              <w:t>tostion</w:t>
-            </w:r>
-            <w:proofErr w:type="spellEnd"/>
-            <w:r>
-              <w:rPr>
-                <w:rFonts w:ascii="Times New Roman" w:hAnsi="Times New Roman" w:cs="Times New Roman"/>
-                <w:sz w:val="24"/>
-                <w:szCs w:val="24"/>
-              </w:rPr>
-              <w:t xml:space="preserve"> </w:t>
+              <w:t xml:space="preserve">Estado tostion </w:t>
             </w:r>
           </w:p>
           <w:p>
@@ -9490,25 +9104,7 @@
                 <w:sz w:val="24"/>
                 <w:szCs w:val="24"/>
               </w:rPr>
-              <w:t>Tiempo (</w:t>
-            </w:r>
-            <w:proofErr w:type="spellStart"/>
-            <w:r>
-              <w:rPr>
-                <w:rFonts w:ascii="Times New Roman" w:hAnsi="Times New Roman" w:cs="Times New Roman"/>
-                <w:sz w:val="24"/>
-                <w:szCs w:val="24"/>
-              </w:rPr>
-              <w:t>°n</w:t>
-            </w:r>
-            <w:proofErr w:type="spellEnd"/>
-            <w:r>
-              <w:rPr>
-                <w:rFonts w:ascii="Times New Roman" w:hAnsi="Times New Roman" w:cs="Times New Roman"/>
-                <w:sz w:val="24"/>
-                <w:szCs w:val="24"/>
-              </w:rPr>
-              <w:t>)</w:t>
+              <w:t>Tiempo (°n)</w:t>
             </w:r>
           </w:p>
           <w:p>
@@ -9990,7 +9586,6 @@
               </w:rPr>
               <w:t>Identificación (</w:t>
             </w:r>
-            <w:proofErr w:type="spellStart"/>
             <w:proofErr w:type="gramStart"/>
             <w:r>
               <w:rPr>
@@ -10000,7 +9595,6 @@
               </w:rPr>
               <w:t>nit,cc</w:t>
             </w:r>
-            <w:proofErr w:type="spellEnd"/>
             <w:proofErr w:type="gramEnd"/>
             <w:r>
               <w:rPr>
@@ -10008,25 +9602,7 @@
                 <w:sz w:val="24"/>
                 <w:szCs w:val="24"/>
               </w:rPr>
-              <w:t xml:space="preserve"> </w:t>
-            </w:r>
-            <w:proofErr w:type="spellStart"/>
-            <w:r>
-              <w:rPr>
-                <w:rFonts w:ascii="Times New Roman" w:hAnsi="Times New Roman" w:cs="Times New Roman"/>
-                <w:sz w:val="24"/>
-                <w:szCs w:val="24"/>
-              </w:rPr>
-              <w:t>numero</w:t>
-            </w:r>
-            <w:proofErr w:type="spellEnd"/>
-            <w:r>
-              <w:rPr>
-                <w:rFonts w:ascii="Times New Roman" w:hAnsi="Times New Roman" w:cs="Times New Roman"/>
-                <w:sz w:val="24"/>
-                <w:szCs w:val="24"/>
-              </w:rPr>
-              <w:t>)</w:t>
+              <w:t xml:space="preserve"> numero)</w:t>
             </w:r>
           </w:p>
           <w:p>
@@ -12670,25 +12246,7 @@
                 <w:sz w:val="24"/>
                 <w:szCs w:val="24"/>
               </w:rPr>
-              <w:t xml:space="preserve"> lo redirigirá al </w:t>
-            </w:r>
-            <w:proofErr w:type="spellStart"/>
-            <w:r>
-              <w:rPr>
-                <w:rFonts w:ascii="Times New Roman" w:hAnsi="Times New Roman" w:cs="Times New Roman"/>
-                <w:sz w:val="24"/>
-                <w:szCs w:val="24"/>
-              </w:rPr>
-              <w:t>modulo</w:t>
-            </w:r>
-            <w:proofErr w:type="spellEnd"/>
-            <w:r>
-              <w:rPr>
-                <w:rFonts w:ascii="Times New Roman" w:hAnsi="Times New Roman" w:cs="Times New Roman"/>
-                <w:sz w:val="24"/>
-                <w:szCs w:val="24"/>
-              </w:rPr>
-              <w:t xml:space="preserve"> alquiler de laboratorio donde observara un calendario con la disponibilidad y un formulario para agendar el laboratorio y esta será enviada a aprobación por algún usuario que tenga el rol de administración. </w:t>
+              <w:t xml:space="preserve"> lo redirigirá al modulo alquiler de laboratorio donde observara un calendario con la disponibilidad y un formulario para agendar el laboratorio y esta será enviada a aprobación por algún usuario que tenga el rol de administración. </w:t>
             </w:r>
           </w:p>
           <w:p>
@@ -14355,18 +13913,8 @@
                 <w:sz w:val="24"/>
                 <w:szCs w:val="24"/>
               </w:rPr>
-              <w:t xml:space="preserve">todos </w:t>
-            </w:r>
-            <w:proofErr w:type="spellStart"/>
-            <w:r>
-              <w:rPr>
-                <w:rFonts w:ascii="Times New Roman" w:hAnsi="Times New Roman" w:cs="Times New Roman"/>
-                <w:sz w:val="24"/>
-                <w:szCs w:val="24"/>
-              </w:rPr>
-              <w:t>lo</w:t>
-            </w:r>
-            <w:proofErr w:type="spellEnd"/>
+              <w:t>todos lo</w:t>
+            </w:r>
             <w:r>
               <w:rPr>
                 <w:rFonts w:ascii="Times New Roman" w:hAnsi="Times New Roman" w:cs="Times New Roman"/>
@@ -16300,7 +15848,6 @@
               </w:rPr>
               <w:t>9</w:t>
             </w:r>
-            <w:proofErr w:type="gramStart"/>
             <w:r>
               <w:rPr>
                 <w:rFonts w:ascii="Times New Roman" w:hAnsi="Times New Roman" w:cs="Times New Roman"/>
@@ -16315,9 +15862,8 @@
                 <w:sz w:val="24"/>
                 <w:szCs w:val="24"/>
               </w:rPr>
-              <w:t xml:space="preserve">  Miguel</w:t>
-            </w:r>
-            <w:proofErr w:type="gramEnd"/>
+              <w:t xml:space="preserve"> Miguel</w:t>
+            </w:r>
             <w:r>
               <w:rPr>
                 <w:rFonts w:ascii="Times New Roman" w:hAnsi="Times New Roman" w:cs="Times New Roman"/>
@@ -16658,105 +16204,23 @@
                 <w:sz w:val="24"/>
                 <w:szCs w:val="24"/>
               </w:rPr>
-              <w:t xml:space="preserve">Es un apartado </w:t>
-            </w:r>
-            <w:r>
-              <w:rPr>
-                <w:rFonts w:ascii="Times New Roman" w:hAnsi="Times New Roman" w:cs="Times New Roman"/>
-                <w:sz w:val="24"/>
-                <w:szCs w:val="24"/>
-              </w:rPr>
-              <w:t xml:space="preserve">donde podrá generar reportes </w:t>
-            </w:r>
-            <w:r>
-              <w:rPr>
-                <w:rFonts w:ascii="Times New Roman" w:hAnsi="Times New Roman" w:cs="Times New Roman"/>
-                <w:sz w:val="24"/>
-                <w:szCs w:val="24"/>
-              </w:rPr>
-              <w:t>estadísticos según</w:t>
-            </w:r>
-            <w:r>
-              <w:rPr>
-                <w:rFonts w:ascii="Times New Roman" w:hAnsi="Times New Roman" w:cs="Times New Roman"/>
-                <w:sz w:val="24"/>
-                <w:szCs w:val="24"/>
-              </w:rPr>
-              <w:t xml:space="preserve"> tiempo especificado </w:t>
-            </w:r>
-          </w:p>
-          <w:p>
-            <w:pPr>
-              <w:pStyle w:val="TableParagraph"/>
-              <w:spacing w:line="227" w:lineRule="exact"/>
-              <w:ind w:left="748"/>
-              <w:rPr>
-                <w:rFonts w:ascii="Times New Roman" w:hAnsi="Times New Roman" w:cs="Times New Roman"/>
-                <w:sz w:val="24"/>
-                <w:szCs w:val="24"/>
-              </w:rPr>
-            </w:pPr>
-            <w:r>
-              <w:rPr>
-                <w:rFonts w:ascii="Times New Roman" w:hAnsi="Times New Roman" w:cs="Times New Roman"/>
-                <w:sz w:val="24"/>
-                <w:szCs w:val="24"/>
-              </w:rPr>
-              <w:t>Por el</w:t>
-            </w:r>
-            <w:r>
-              <w:rPr>
-                <w:rFonts w:ascii="Times New Roman" w:hAnsi="Times New Roman" w:cs="Times New Roman"/>
-                <w:sz w:val="24"/>
-                <w:szCs w:val="24"/>
-              </w:rPr>
-              <w:t xml:space="preserve"> rol de</w:t>
-            </w:r>
-            <w:r>
-              <w:rPr>
-                <w:rFonts w:ascii="Times New Roman" w:hAnsi="Times New Roman" w:cs="Times New Roman"/>
-                <w:sz w:val="24"/>
-                <w:szCs w:val="24"/>
-              </w:rPr>
-              <w:t xml:space="preserve"> administrador o encargado</w:t>
-            </w:r>
-            <w:r>
-              <w:rPr>
-                <w:rFonts w:ascii="Times New Roman" w:hAnsi="Times New Roman" w:cs="Times New Roman"/>
-                <w:sz w:val="24"/>
-                <w:szCs w:val="24"/>
-              </w:rPr>
-              <w:t xml:space="preserve"> </w:t>
-            </w:r>
-          </w:p>
-          <w:p>
-            <w:pPr>
-              <w:pStyle w:val="TableParagraph"/>
-              <w:spacing w:line="227" w:lineRule="exact"/>
-              <w:ind w:left="748"/>
-              <w:rPr>
-                <w:rFonts w:ascii="Times New Roman" w:hAnsi="Times New Roman" w:cs="Times New Roman"/>
-                <w:sz w:val="24"/>
-                <w:szCs w:val="24"/>
-              </w:rPr>
-            </w:pPr>
-            <w:proofErr w:type="spellStart"/>
-            <w:r>
-              <w:rPr>
-                <w:rFonts w:ascii="Times New Roman" w:hAnsi="Times New Roman" w:cs="Times New Roman"/>
-                <w:sz w:val="24"/>
-                <w:szCs w:val="24"/>
-              </w:rPr>
-              <w:t>Mostrara</w:t>
-            </w:r>
-            <w:proofErr w:type="spellEnd"/>
-            <w:r>
-              <w:rPr>
-                <w:rFonts w:ascii="Times New Roman" w:hAnsi="Times New Roman" w:cs="Times New Roman"/>
-                <w:sz w:val="24"/>
-                <w:szCs w:val="24"/>
-              </w:rPr>
-              <w:t xml:space="preserve"> un formulario con lo siguiente:</w:t>
+              <w:t xml:space="preserve">Este apartado estará en los </w:t>
+            </w:r>
+            <w:r>
+              <w:rPr>
+                <w:rFonts w:ascii="Times New Roman" w:hAnsi="Times New Roman" w:cs="Times New Roman"/>
+                <w:sz w:val="24"/>
+                <w:szCs w:val="24"/>
+              </w:rPr>
+              <w:t>diferentes módulos</w:t>
+            </w:r>
+            <w:r>
+              <w:rPr>
+                <w:rFonts w:ascii="Times New Roman" w:hAnsi="Times New Roman" w:cs="Times New Roman"/>
+                <w:sz w:val="24"/>
+                <w:szCs w:val="24"/>
+              </w:rPr>
+              <w:t xml:space="preserve"> del sistema como los servicios permitirá ver una estadística en tiempo real donde se muestre:</w:t>
             </w:r>
           </w:p>
           <w:p>
@@ -16779,7 +16243,7 @@
                 <w:sz w:val="24"/>
                 <w:szCs w:val="24"/>
               </w:rPr>
-              <w:t>Selección de servicios</w:t>
+              <w:t>Cantidad de café procesado por año</w:t>
             </w:r>
           </w:p>
           <w:p>
@@ -16802,20 +16266,50 @@
                 <w:sz w:val="24"/>
                 <w:szCs w:val="24"/>
               </w:rPr>
-              <w:t>Tiempo (desde, hasta)</w:t>
-            </w:r>
-          </w:p>
-          <w:p>
-            <w:pPr>
-              <w:pStyle w:val="TableParagraph"/>
-              <w:spacing w:line="227" w:lineRule="exact"/>
-              <w:ind w:left="1468"/>
-              <w:rPr>
-                <w:rFonts w:ascii="Times New Roman" w:hAnsi="Times New Roman" w:cs="Times New Roman"/>
-                <w:sz w:val="24"/>
-                <w:szCs w:val="24"/>
-              </w:rPr>
-            </w:pPr>
+              <w:t xml:space="preserve">Mes donde mas se alquilo el laboratorio </w:t>
+            </w:r>
+          </w:p>
+          <w:p>
+            <w:pPr>
+              <w:pStyle w:val="TableParagraph"/>
+              <w:numPr>
+                <w:ilvl w:val="0"/>
+                <w:numId w:val="34"/>
+              </w:numPr>
+              <w:spacing w:line="227" w:lineRule="exact"/>
+              <w:rPr>
+                <w:rFonts w:ascii="Times New Roman" w:hAnsi="Times New Roman" w:cs="Times New Roman"/>
+                <w:sz w:val="24"/>
+                <w:szCs w:val="24"/>
+              </w:rPr>
+            </w:pPr>
+            <w:r>
+              <w:rPr>
+                <w:rFonts w:ascii="Times New Roman" w:hAnsi="Times New Roman" w:cs="Times New Roman"/>
+                <w:sz w:val="24"/>
+                <w:szCs w:val="24"/>
+              </w:rPr>
+              <w:t xml:space="preserve">Municipios que mas se les hace proceso </w:t>
+            </w:r>
+          </w:p>
+          <w:p>
+            <w:pPr>
+              <w:pStyle w:val="TableParagraph"/>
+              <w:spacing w:line="227" w:lineRule="exact"/>
+              <w:rPr>
+                <w:rFonts w:ascii="Times New Roman" w:hAnsi="Times New Roman" w:cs="Times New Roman"/>
+                <w:sz w:val="24"/>
+                <w:szCs w:val="24"/>
+              </w:rPr>
+            </w:pPr>
+            <w:r>
+              <w:rPr>
+                <w:rFonts w:ascii="Times New Roman" w:hAnsi="Times New Roman" w:cs="Times New Roman"/>
+                <w:sz w:val="24"/>
+                <w:szCs w:val="24"/>
+              </w:rPr>
+              <w:t xml:space="preserve">           Esta estadística estaría reflejada en un diagrama de barras en cada uno de los diferentes módulos </w:t>
+            </w:r>
           </w:p>
         </w:tc>
       </w:tr>
@@ -20105,16 +19599,8 @@
                 <w:sz w:val="24"/>
                 <w:szCs w:val="24"/>
               </w:rPr>
-              <w:t xml:space="preserve">Al momento de solicitar el alquiler del laboratorio </w:t>
-            </w:r>
-            <w:r>
-              <w:rPr>
-                <w:rFonts w:ascii="Times New Roman" w:hAnsi="Times New Roman" w:cs="Times New Roman"/>
-                <w:sz w:val="24"/>
-                <w:szCs w:val="24"/>
-              </w:rPr>
               <w:lastRenderedPageBreak/>
-              <w:t xml:space="preserve">me mostrara </w:t>
+              <w:t xml:space="preserve">Al momento de solicitar el alquiler del laboratorio me mostrara </w:t>
             </w:r>
             <w:r>
               <w:rPr>
@@ -21268,12 +20754,12 @@
     <w:p/>
     <w:p>
       <w:r>
+        <w:lastRenderedPageBreak/>
         <w:t xml:space="preserve">         </w:t>
       </w:r>
     </w:p>
     <w:p>
       <w:r>
-        <w:lastRenderedPageBreak/>
         <w:t xml:space="preserve">          </w:t>
       </w:r>
     </w:p>

</xml_diff>